<commit_message>
Update iREC_Template.docx to use current date format
</commit_message>
<xml_diff>
--- a/n8n-nodes-docxtemplater/raw/refs/heads/master/samples/iREC_Template.docx
+++ b/n8n-nodes-docxtemplater/raw/refs/heads/master/samples/iREC_Template.docx
@@ -20,52 +20,9 @@
       <w:r>
         <w:rPr>
           <w:noProof/>
-          <w:lang w:val="en-US" w:eastAsia="es-MX"/>
-        </w:rPr>
-        <w:t>{MonthDoc}</w:t>
-      </w:r>
-      <w:r>
-        <w:rPr>
-          <w:noProof/>
-          <w:lang w:val="en-US" w:eastAsia="es-MX"/>
-        </w:rPr>
-        <w:t xml:space="preserve"> </w:t>
-      </w:r>
-      <w:r>
-        <w:rPr>
-          <w:noProof/>
-          <w:lang w:val="en-US" w:eastAsia="es-MX"/>
-        </w:rPr>
-        <w:t>{Day}</w:t>
-      </w:r>
-      <w:r>
-        <w:rPr>
-          <w:noProof/>
-          <w:vertAlign w:val="superscript"/>
-          <w:lang w:val="en-US" w:eastAsia="es-MX"/>
-        </w:rPr>
-        <w:t>th</w:t>
-      </w:r>
-      <w:r>
-        <w:rPr>
-          <w:noProof/>
-          <w:lang w:val="en-US" w:eastAsia="es-MX"/>
-        </w:rPr>
-        <w:t>,</w:t>
-      </w:r>
-      <w:r>
-        <w:rPr>
-          <w:noProof/>
-          <w:lang w:val="en-US" w:eastAsia="es-MX"/>
-        </w:rPr>
-        <w:t>{YearDoc}</w:t>
-      </w:r>
-      <w:r>
-        <w:rPr>
-          <w:noProof/>
-          <w:lang w:val="en-US" w:eastAsia="es-MX"/>
-        </w:rPr>
-        <w:t xml:space="preserve">. </w:t>
+          <w:lang w:eastAsia="es-MX"/>
+        </w:rPr>
+        <w:t>{ now() }</w:t>
       </w:r>
     </w:p>
     <w:p>
@@ -307,13 +264,29 @@
                               <w:jc w:val="center"/>
                             </w:pPr>
                             <w:r>
-                              <w:t>{month}</w:t>
+                              <w:t>{</w:t>
+                            </w:r>
+                            <w:proofErr w:type="spellStart"/>
+                            <w:r>
+                              <w:t>month</w:t>
+                            </w:r>
+                            <w:proofErr w:type="spellEnd"/>
+                            <w:r>
+                              <w:t>}</w:t>
                             </w:r>
                             <w:r>
                               <w:t xml:space="preserve"> </w:t>
                             </w:r>
                             <w:r>
-                              <w:t>{year}</w:t>
+                              <w:t>{</w:t>
+                            </w:r>
+                            <w:proofErr w:type="spellStart"/>
+                            <w:r>
+                              <w:t>year</w:t>
+                            </w:r>
+                            <w:proofErr w:type="spellEnd"/>
+                            <w:r>
+                              <w:t>}</w:t>
                             </w:r>
                           </w:p>
                         </w:txbxContent>
@@ -580,7 +553,23 @@
           <w:b/>
           <w:lang w:val="en-US"/>
         </w:rPr>
-        <w:t>{LeadAuditor}</w:t>
+        <w:t>{</w:t>
+      </w:r>
+      <w:proofErr w:type="spellStart"/>
+      <w:r>
+        <w:rPr>
+          <w:b/>
+          <w:lang w:val="en-US"/>
+        </w:rPr>
+        <w:t>LeadAuditor</w:t>
+      </w:r>
+      <w:proofErr w:type="spellEnd"/>
+      <w:r>
+        <w:rPr>
+          <w:b/>
+          <w:lang w:val="en-US"/>
+        </w:rPr>
+        <w:t>}</w:t>
       </w:r>
       <w:r>
         <w:rPr>
@@ -1528,7 +1517,6 @@
   <w:style w:type="character" w:default="1" w:styleId="Fuentedeprrafopredeter">
     <w:name w:val="Default Paragraph Font"/>
     <w:uiPriority w:val="1"/>
-    <w:semiHidden/>
     <w:unhideWhenUsed/>
   </w:style>
   <w:style w:type="table" w:default="1" w:styleId="Tablanormal">
@@ -1930,6 +1918,31 @@
 </file>
 
 <file path=customXml/item1.xml><?xml version="1.0" encoding="utf-8"?>
+<p:properties xmlns:p="http://schemas.microsoft.com/office/2006/metadata/properties" xmlns:xsi="http://www.w3.org/2001/XMLSchema-instance" xmlns:pc="http://schemas.microsoft.com/office/infopath/2007/PartnerControls">
+  <documentManagement>
+    <Fechadecreaci_x00f3_n xmlns="94a2adb1-7235-421a-b956-10d69587efa3">2023-09-13T02:00:12+00:00</Fechadecreaci_x00f3_n>
+    <TaxCatchAll xmlns="9339477a-c35a-4422-881e-f520aa9d72e8" xsi:nil="true"/>
+    <lcf76f155ced4ddcb4097134ff3c332f xmlns="94a2adb1-7235-421a-b956-10d69587efa3">
+      <Terms xmlns="http://schemas.microsoft.com/office/infopath/2007/PartnerControls"/>
+    </lcf76f155ced4ddcb4097134ff3c332f>
+  </documentManagement>
+</p:properties>
+</file>
+
+<file path=customXml/item2.xml><?xml version="1.0" encoding="utf-8"?>
+<?mso-contentType ?>
+<FormTemplates xmlns="http://schemas.microsoft.com/sharepoint/v3/contenttype/forms">
+  <Display>DocumentLibraryForm</Display>
+  <Edit>DocumentLibraryForm</Edit>
+  <New>DocumentLibraryForm</New>
+</FormTemplates>
+</file>
+
+<file path=customXml/item3.xml><?xml version="1.0" encoding="utf-8"?>
+<b:Sources xmlns:b="http://schemas.openxmlformats.org/officeDocument/2006/bibliography" xmlns="http://schemas.openxmlformats.org/officeDocument/2006/bibliography" SelectedStyle="\APASixthEditionOfficeOnline.xsl" StyleName="APA" Version="6"/>
+</file>
+
+<file path=customXml/item4.xml><?xml version="1.0" encoding="utf-8"?>
 <ct:contentTypeSchema xmlns:ct="http://schemas.microsoft.com/office/2006/metadata/contentType" xmlns:ma="http://schemas.microsoft.com/office/2006/metadata/properties/metaAttributes" ct:_="" ma:_="" ma:contentTypeName="Documento" ma:contentTypeID="0x010100CA478F3E97457941AD5DFA7FD227AABD" ma:contentTypeVersion="22" ma:contentTypeDescription="Crear nuevo documento." ma:contentTypeScope="" ma:versionID="66c0365ba43fa423fdebfe3835301f70">
   <xsd:schema xmlns:xsd="http://www.w3.org/2001/XMLSchema" xmlns:xs="http://www.w3.org/2001/XMLSchema" xmlns:p="http://schemas.microsoft.com/office/2006/metadata/properties" xmlns:ns2="94a2adb1-7235-421a-b956-10d69587efa3" xmlns:ns3="9339477a-c35a-4422-881e-f520aa9d72e8" targetNamespace="http://schemas.microsoft.com/office/2006/metadata/properties" ma:root="true" ma:fieldsID="c4ccded04bfa82b50009e5ba73485013" ns2:_="" ns3:_="">
     <xsd:import namespace="94a2adb1-7235-421a-b956-10d69587efa3"/>
@@ -2196,32 +2209,34 @@
 </ct:contentTypeSchema>
 </file>
 
-<file path=customXml/item2.xml><?xml version="1.0" encoding="utf-8"?>
-<b:Sources xmlns:b="http://schemas.openxmlformats.org/officeDocument/2006/bibliography" xmlns="http://schemas.openxmlformats.org/officeDocument/2006/bibliography" SelectedStyle="\APASixthEditionOfficeOnline.xsl" StyleName="APA" Version="6"/>
+<file path=customXml/itemProps1.xml><?xml version="1.0" encoding="utf-8"?>
+<ds:datastoreItem xmlns:ds="http://schemas.openxmlformats.org/officeDocument/2006/customXml" ds:itemID="{DF8F5FC8-FC2C-4947-9A7B-C92A98BD5916}">
+  <ds:schemaRefs>
+    <ds:schemaRef ds:uri="http://schemas.microsoft.com/office/2006/metadata/properties"/>
+    <ds:schemaRef ds:uri="http://schemas.microsoft.com/office/infopath/2007/PartnerControls"/>
+    <ds:schemaRef ds:uri="94a2adb1-7235-421a-b956-10d69587efa3"/>
+    <ds:schemaRef ds:uri="9339477a-c35a-4422-881e-f520aa9d72e8"/>
+  </ds:schemaRefs>
+</ds:datastoreItem>
 </file>
 
-<file path=customXml/item3.xml><?xml version="1.0" encoding="utf-8"?>
-<?mso-contentType ?>
-<FormTemplates xmlns="http://schemas.microsoft.com/sharepoint/v3/contenttype/forms">
-  <Display>DocumentLibraryForm</Display>
-  <Edit>DocumentLibraryForm</Edit>
-  <New>DocumentLibraryForm</New>
-</FormTemplates>
+<file path=customXml/itemProps2.xml><?xml version="1.0" encoding="utf-8"?>
+<ds:datastoreItem xmlns:ds="http://schemas.openxmlformats.org/officeDocument/2006/customXml" ds:itemID="{281DB2B9-510A-4D9C-95AB-EFDE4016C086}">
+  <ds:schemaRefs>
+    <ds:schemaRef ds:uri="http://schemas.microsoft.com/sharepoint/v3/contenttype/forms"/>
+  </ds:schemaRefs>
+</ds:datastoreItem>
 </file>
 
-<file path=customXml/item4.xml><?xml version="1.0" encoding="utf-8"?>
-<p:properties xmlns:p="http://schemas.microsoft.com/office/2006/metadata/properties" xmlns:xsi="http://www.w3.org/2001/XMLSchema-instance" xmlns:pc="http://schemas.microsoft.com/office/infopath/2007/PartnerControls">
-  <documentManagement>
-    <Fechadecreaci_x00f3_n xmlns="94a2adb1-7235-421a-b956-10d69587efa3">2023-09-13T02:00:12+00:00</Fechadecreaci_x00f3_n>
-    <TaxCatchAll xmlns="9339477a-c35a-4422-881e-f520aa9d72e8" xsi:nil="true"/>
-    <lcf76f155ced4ddcb4097134ff3c332f xmlns="94a2adb1-7235-421a-b956-10d69587efa3">
-      <Terms xmlns="http://schemas.microsoft.com/office/infopath/2007/PartnerControls"/>
-    </lcf76f155ced4ddcb4097134ff3c332f>
-  </documentManagement>
-</p:properties>
+<file path=customXml/itemProps3.xml><?xml version="1.0" encoding="utf-8"?>
+<ds:datastoreItem xmlns:ds="http://schemas.openxmlformats.org/officeDocument/2006/customXml" ds:itemID="{C3B7C576-6153-4213-8923-CF2BEC274A2A}">
+  <ds:schemaRefs>
+    <ds:schemaRef ds:uri="http://schemas.openxmlformats.org/officeDocument/2006/bibliography"/>
+  </ds:schemaRefs>
+</ds:datastoreItem>
 </file>
 
-<file path=customXml/itemProps1.xml><?xml version="1.0" encoding="utf-8"?>
+<file path=customXml/itemProps4.xml><?xml version="1.0" encoding="utf-8"?>
 <ds:datastoreItem xmlns:ds="http://schemas.openxmlformats.org/officeDocument/2006/customXml" ds:itemID="{8739B60A-4F59-410A-9B41-D3F3788704C5}">
   <ds:schemaRefs>
     <ds:schemaRef ds:uri="http://schemas.microsoft.com/office/2006/metadata/contentType"/>
@@ -2238,31 +2253,4 @@
     <ds:schemaRef ds:uri="http://schemas.microsoft.com/internal/obd"/>
   </ds:schemaRefs>
 </ds:datastoreItem>
-</file>
-
-<file path=customXml/itemProps2.xml><?xml version="1.0" encoding="utf-8"?>
-<ds:datastoreItem xmlns:ds="http://schemas.openxmlformats.org/officeDocument/2006/customXml" ds:itemID="{C3B7C576-6153-4213-8923-CF2BEC274A2A}">
-  <ds:schemaRefs>
-    <ds:schemaRef ds:uri="http://schemas.openxmlformats.org/officeDocument/2006/bibliography"/>
-  </ds:schemaRefs>
-</ds:datastoreItem>
-</file>
-
-<file path=customXml/itemProps3.xml><?xml version="1.0" encoding="utf-8"?>
-<ds:datastoreItem xmlns:ds="http://schemas.openxmlformats.org/officeDocument/2006/customXml" ds:itemID="{281DB2B9-510A-4D9C-95AB-EFDE4016C086}">
-  <ds:schemaRefs>
-    <ds:schemaRef ds:uri="http://schemas.microsoft.com/sharepoint/v3/contenttype/forms"/>
-  </ds:schemaRefs>
-</ds:datastoreItem>
-</file>
-
-<file path=customXml/itemProps4.xml><?xml version="1.0" encoding="utf-8"?>
-<ds:datastoreItem xmlns:ds="http://schemas.openxmlformats.org/officeDocument/2006/customXml" ds:itemID="{DF8F5FC8-FC2C-4947-9A7B-C92A98BD5916}">
-  <ds:schemaRefs>
-    <ds:schemaRef ds:uri="http://schemas.microsoft.com/office/2006/metadata/properties"/>
-    <ds:schemaRef ds:uri="http://schemas.microsoft.com/office/infopath/2007/PartnerControls"/>
-    <ds:schemaRef ds:uri="94a2adb1-7235-421a-b956-10d69587efa3"/>
-    <ds:schemaRef ds:uri="9339477a-c35a-4422-881e-f520aa9d72e8"/>
-  </ds:schemaRefs>
-</ds:datastoreItem>
 </file>
</xml_diff>

<commit_message>
Update iREC_Template.docx to use template variable for date formatting
</commit_message>
<xml_diff>
--- a/n8n-nodes-docxtemplater/raw/refs/heads/master/samples/iREC_Template.docx
+++ b/n8n-nodes-docxtemplater/raw/refs/heads/master/samples/iREC_Template.docx
@@ -22,7 +22,14 @@
           <w:noProof/>
           <w:lang w:eastAsia="es-MX"/>
         </w:rPr>
-        <w:t>{ now() }</w:t>
+        <w:t>{{date}}</w:t>
+      </w:r>
+      <w:r>
+        <w:rPr>
+          <w:noProof/>
+          <w:lang w:eastAsia="es-MX"/>
+        </w:rPr>
+        <w:t>.</w:t>
       </w:r>
     </w:p>
     <w:p>
@@ -264,29 +271,13 @@
                               <w:jc w:val="center"/>
                             </w:pPr>
                             <w:r>
-                              <w:t>{</w:t>
-                            </w:r>
-                            <w:proofErr w:type="spellStart"/>
-                            <w:r>
-                              <w:t>month</w:t>
-                            </w:r>
-                            <w:proofErr w:type="spellEnd"/>
-                            <w:r>
-                              <w:t>}</w:t>
+                              <w:t>{month}</w:t>
                             </w:r>
                             <w:r>
                               <w:t xml:space="preserve"> </w:t>
                             </w:r>
                             <w:r>
-                              <w:t>{</w:t>
-                            </w:r>
-                            <w:proofErr w:type="spellStart"/>
-                            <w:r>
-                              <w:t>year</w:t>
-                            </w:r>
-                            <w:proofErr w:type="spellEnd"/>
-                            <w:r>
-                              <w:t>}</w:t>
+                              <w:t>{year}</w:t>
                             </w:r>
                           </w:p>
                         </w:txbxContent>
@@ -553,23 +544,7 @@
           <w:b/>
           <w:lang w:val="en-US"/>
         </w:rPr>
-        <w:t>{</w:t>
-      </w:r>
-      <w:proofErr w:type="spellStart"/>
-      <w:r>
-        <w:rPr>
-          <w:b/>
-          <w:lang w:val="en-US"/>
-        </w:rPr>
-        <w:t>LeadAuditor</w:t>
-      </w:r>
-      <w:proofErr w:type="spellEnd"/>
-      <w:r>
-        <w:rPr>
-          <w:b/>
-          <w:lang w:val="en-US"/>
-        </w:rPr>
-        <w:t>}</w:t>
+        <w:t>{LeadAuditor}</w:t>
       </w:r>
       <w:r>
         <w:rPr>
@@ -1919,10 +1894,6 @@
 </file>
 
 <file path=customXml/item1.xml><?xml version="1.0" encoding="utf-8"?>
-<b:Sources xmlns:b="http://schemas.openxmlformats.org/officeDocument/2006/bibliography" xmlns="http://schemas.openxmlformats.org/officeDocument/2006/bibliography" SelectedStyle="\APASixthEditionOfficeOnline.xsl" StyleName="APA" Version="6"/>
-</file>
-
-<file path=customXml/item2.xml><?xml version="1.0" encoding="utf-8"?>
 <?mso-contentType ?>
 <FormTemplates xmlns="http://schemas.microsoft.com/sharepoint/v3/contenttype/forms">
   <Display>DocumentLibraryForm</Display>
@@ -1931,19 +1902,11 @@
 </FormTemplates>
 </file>
 
-<file path=customXml/item3.xml><?xml version="1.0" encoding="utf-8"?>
-<p:properties xmlns:p="http://schemas.microsoft.com/office/2006/metadata/properties" xmlns:xsi="http://www.w3.org/2001/XMLSchema-instance" xmlns:pc="http://schemas.microsoft.com/office/infopath/2007/PartnerControls">
-  <documentManagement>
-    <Fechadecreaci_x00f3_n xmlns="94a2adb1-7235-421a-b956-10d69587efa3">2023-09-13T02:00:12+00:00</Fechadecreaci_x00f3_n>
-    <TaxCatchAll xmlns="9339477a-c35a-4422-881e-f520aa9d72e8" xsi:nil="true"/>
-    <lcf76f155ced4ddcb4097134ff3c332f xmlns="94a2adb1-7235-421a-b956-10d69587efa3">
-      <Terms xmlns="http://schemas.microsoft.com/office/infopath/2007/PartnerControls"/>
-    </lcf76f155ced4ddcb4097134ff3c332f>
-  </documentManagement>
-</p:properties>
+<file path=customXml/item2.xml><?xml version="1.0" encoding="utf-8"?>
+<b:Sources xmlns:b="http://schemas.openxmlformats.org/officeDocument/2006/bibliography" xmlns="http://schemas.openxmlformats.org/officeDocument/2006/bibliography" SelectedStyle="\APASixthEditionOfficeOnline.xsl" StyleName="APA" Version="6"/>
 </file>
 
-<file path=customXml/item4.xml><?xml version="1.0" encoding="utf-8"?>
+<file path=customXml/item3.xml><?xml version="1.0" encoding="utf-8"?>
 <ct:contentTypeSchema xmlns:ct="http://schemas.microsoft.com/office/2006/metadata/contentType" xmlns:ma="http://schemas.microsoft.com/office/2006/metadata/properties/metaAttributes" ct:_="" ma:_="" ma:contentTypeName="Documento" ma:contentTypeID="0x010100CA478F3E97457941AD5DFA7FD227AABD" ma:contentTypeVersion="22" ma:contentTypeDescription="Crear nuevo documento." ma:contentTypeScope="" ma:versionID="66c0365ba43fa423fdebfe3835301f70">
   <xsd:schema xmlns:xsd="http://www.w3.org/2001/XMLSchema" xmlns:xs="http://www.w3.org/2001/XMLSchema" xmlns:p="http://schemas.microsoft.com/office/2006/metadata/properties" xmlns:ns2="94a2adb1-7235-421a-b956-10d69587efa3" xmlns:ns3="9339477a-c35a-4422-881e-f520aa9d72e8" targetNamespace="http://schemas.microsoft.com/office/2006/metadata/properties" ma:root="true" ma:fieldsID="c4ccded04bfa82b50009e5ba73485013" ns2:_="" ns3:_="">
     <xsd:import namespace="94a2adb1-7235-421a-b956-10d69587efa3"/>
@@ -2210,7 +2173,27 @@
 </ct:contentTypeSchema>
 </file>
 
+<file path=customXml/item4.xml><?xml version="1.0" encoding="utf-8"?>
+<p:properties xmlns:p="http://schemas.microsoft.com/office/2006/metadata/properties" xmlns:xsi="http://www.w3.org/2001/XMLSchema-instance" xmlns:pc="http://schemas.microsoft.com/office/infopath/2007/PartnerControls">
+  <documentManagement>
+    <Fechadecreaci_x00f3_n xmlns="94a2adb1-7235-421a-b956-10d69587efa3">2023-09-13T02:00:12+00:00</Fechadecreaci_x00f3_n>
+    <TaxCatchAll xmlns="9339477a-c35a-4422-881e-f520aa9d72e8" xsi:nil="true"/>
+    <lcf76f155ced4ddcb4097134ff3c332f xmlns="94a2adb1-7235-421a-b956-10d69587efa3">
+      <Terms xmlns="http://schemas.microsoft.com/office/infopath/2007/PartnerControls"/>
+    </lcf76f155ced4ddcb4097134ff3c332f>
+  </documentManagement>
+</p:properties>
+</file>
+
 <file path=customXml/itemProps1.xml><?xml version="1.0" encoding="utf-8"?>
+<ds:datastoreItem xmlns:ds="http://schemas.openxmlformats.org/officeDocument/2006/customXml" ds:itemID="{281DB2B9-510A-4D9C-95AB-EFDE4016C086}">
+  <ds:schemaRefs>
+    <ds:schemaRef ds:uri="http://schemas.microsoft.com/sharepoint/v3/contenttype/forms"/>
+  </ds:schemaRefs>
+</ds:datastoreItem>
+</file>
+
+<file path=customXml/itemProps2.xml><?xml version="1.0" encoding="utf-8"?>
 <ds:datastoreItem xmlns:ds="http://schemas.openxmlformats.org/officeDocument/2006/customXml" ds:itemID="{C3B7C576-6153-4213-8923-CF2BEC274A2A}">
   <ds:schemaRefs>
     <ds:schemaRef ds:uri="http://schemas.openxmlformats.org/officeDocument/2006/bibliography"/>
@@ -2218,26 +2201,7 @@
 </ds:datastoreItem>
 </file>
 
-<file path=customXml/itemProps2.xml><?xml version="1.0" encoding="utf-8"?>
-<ds:datastoreItem xmlns:ds="http://schemas.openxmlformats.org/officeDocument/2006/customXml" ds:itemID="{281DB2B9-510A-4D9C-95AB-EFDE4016C086}">
-  <ds:schemaRefs>
-    <ds:schemaRef ds:uri="http://schemas.microsoft.com/sharepoint/v3/contenttype/forms"/>
-  </ds:schemaRefs>
-</ds:datastoreItem>
-</file>
-
 <file path=customXml/itemProps3.xml><?xml version="1.0" encoding="utf-8"?>
-<ds:datastoreItem xmlns:ds="http://schemas.openxmlformats.org/officeDocument/2006/customXml" ds:itemID="{DF8F5FC8-FC2C-4947-9A7B-C92A98BD5916}">
-  <ds:schemaRefs>
-    <ds:schemaRef ds:uri="http://schemas.microsoft.com/office/2006/metadata/properties"/>
-    <ds:schemaRef ds:uri="http://schemas.microsoft.com/office/infopath/2007/PartnerControls"/>
-    <ds:schemaRef ds:uri="94a2adb1-7235-421a-b956-10d69587efa3"/>
-    <ds:schemaRef ds:uri="9339477a-c35a-4422-881e-f520aa9d72e8"/>
-  </ds:schemaRefs>
-</ds:datastoreItem>
-</file>
-
-<file path=customXml/itemProps4.xml><?xml version="1.0" encoding="utf-8"?>
 <ds:datastoreItem xmlns:ds="http://schemas.openxmlformats.org/officeDocument/2006/customXml" ds:itemID="{8739B60A-4F59-410A-9B41-D3F3788704C5}">
   <ds:schemaRefs>
     <ds:schemaRef ds:uri="http://schemas.microsoft.com/office/2006/metadata/contentType"/>
@@ -2254,4 +2218,15 @@
     <ds:schemaRef ds:uri="http://schemas.microsoft.com/internal/obd"/>
   </ds:schemaRefs>
 </ds:datastoreItem>
+</file>
+
+<file path=customXml/itemProps4.xml><?xml version="1.0" encoding="utf-8"?>
+<ds:datastoreItem xmlns:ds="http://schemas.openxmlformats.org/officeDocument/2006/customXml" ds:itemID="{DF8F5FC8-FC2C-4947-9A7B-C92A98BD5916}">
+  <ds:schemaRefs>
+    <ds:schemaRef ds:uri="http://schemas.microsoft.com/office/2006/metadata/properties"/>
+    <ds:schemaRef ds:uri="http://schemas.microsoft.com/office/infopath/2007/PartnerControls"/>
+    <ds:schemaRef ds:uri="94a2adb1-7235-421a-b956-10d69587efa3"/>
+    <ds:schemaRef ds:uri="9339477a-c35a-4422-881e-f520aa9d72e8"/>
+  </ds:schemaRefs>
+</ds:datastoreItem>
 </file>
</xml_diff>

<commit_message>
Update iREC_Template.docx to modify date formatting syntax
</commit_message>
<xml_diff>
--- a/n8n-nodes-docxtemplater/raw/refs/heads/master/samples/iREC_Template.docx
+++ b/n8n-nodes-docxtemplater/raw/refs/heads/master/samples/iREC_Template.docx
@@ -22,7 +22,7 @@
           <w:noProof/>
           <w:lang w:val="en-US" w:eastAsia="es-MX"/>
         </w:rPr>
-        <w:t>{ now() }</w:t>
+        <w:t>{now}</w:t>
       </w:r>
     </w:p>
     <w:p>
@@ -264,29 +264,13 @@
                               <w:jc w:val="center"/>
                             </w:pPr>
                             <w:r>
-                              <w:t>{</w:t>
-                            </w:r>
-                            <w:proofErr w:type="spellStart"/>
-                            <w:r>
-                              <w:t>month</w:t>
-                            </w:r>
-                            <w:proofErr w:type="spellEnd"/>
-                            <w:r>
-                              <w:t>}</w:t>
+                              <w:t>{month}</w:t>
                             </w:r>
                             <w:r>
                               <w:t xml:space="preserve"> </w:t>
                             </w:r>
                             <w:r>
-                              <w:t>{</w:t>
-                            </w:r>
-                            <w:proofErr w:type="spellStart"/>
-                            <w:r>
-                              <w:t>year</w:t>
-                            </w:r>
-                            <w:proofErr w:type="spellEnd"/>
-                            <w:r>
-                              <w:t>}</w:t>
+                              <w:t>{year}</w:t>
                             </w:r>
                           </w:p>
                         </w:txbxContent>
@@ -553,23 +537,7 @@
           <w:b/>
           <w:lang w:val="en-US"/>
         </w:rPr>
-        <w:t>{</w:t>
-      </w:r>
-      <w:proofErr w:type="spellStart"/>
-      <w:r>
-        <w:rPr>
-          <w:b/>
-          <w:lang w:val="en-US"/>
-        </w:rPr>
-        <w:t>LeadAuditor</w:t>
-      </w:r>
-      <w:proofErr w:type="spellEnd"/>
-      <w:r>
-        <w:rPr>
-          <w:b/>
-          <w:lang w:val="en-US"/>
-        </w:rPr>
-        <w:t>}</w:t>
+        <w:t>{LeadAuditor}</w:t>
       </w:r>
       <w:r>
         <w:rPr>
@@ -1517,6 +1485,7 @@
   <w:style w:type="character" w:default="1" w:styleId="Fuentedeprrafopredeter">
     <w:name w:val="Default Paragraph Font"/>
     <w:uiPriority w:val="1"/>
+    <w:semiHidden/>
     <w:unhideWhenUsed/>
   </w:style>
   <w:style w:type="table" w:default="1" w:styleId="Tablanormal">
@@ -1918,6 +1887,19 @@
 </file>
 
 <file path=customXml/item1.xml><?xml version="1.0" encoding="utf-8"?>
+<?mso-contentType ?>
+<FormTemplates xmlns="http://schemas.microsoft.com/sharepoint/v3/contenttype/forms">
+  <Display>DocumentLibraryForm</Display>
+  <Edit>DocumentLibraryForm</Edit>
+  <New>DocumentLibraryForm</New>
+</FormTemplates>
+</file>
+
+<file path=customXml/item2.xml><?xml version="1.0" encoding="utf-8"?>
+<b:Sources xmlns:b="http://schemas.openxmlformats.org/officeDocument/2006/bibliography" xmlns="http://schemas.openxmlformats.org/officeDocument/2006/bibliography" SelectedStyle="\APASixthEditionOfficeOnline.xsl" StyleName="APA" Version="6"/>
+</file>
+
+<file path=customXml/item3.xml><?xml version="1.0" encoding="utf-8"?>
 <ct:contentTypeSchema xmlns:ct="http://schemas.microsoft.com/office/2006/metadata/contentType" xmlns:ma="http://schemas.microsoft.com/office/2006/metadata/properties/metaAttributes" ct:_="" ma:_="" ma:contentTypeName="Documento" ma:contentTypeID="0x010100CA478F3E97457941AD5DFA7FD227AABD" ma:contentTypeVersion="22" ma:contentTypeDescription="Crear nuevo documento." ma:contentTypeScope="" ma:versionID="66c0365ba43fa423fdebfe3835301f70">
   <xsd:schema xmlns:xsd="http://www.w3.org/2001/XMLSchema" xmlns:xs="http://www.w3.org/2001/XMLSchema" xmlns:p="http://schemas.microsoft.com/office/2006/metadata/properties" xmlns:ns2="94a2adb1-7235-421a-b956-10d69587efa3" xmlns:ns3="9339477a-c35a-4422-881e-f520aa9d72e8" targetNamespace="http://schemas.microsoft.com/office/2006/metadata/properties" ma:root="true" ma:fieldsID="c4ccded04bfa82b50009e5ba73485013" ns2:_="" ns3:_="">
     <xsd:import namespace="94a2adb1-7235-421a-b956-10d69587efa3"/>
@@ -2184,19 +2166,6 @@
 </ct:contentTypeSchema>
 </file>
 
-<file path=customXml/item2.xml><?xml version="1.0" encoding="utf-8"?>
-<b:Sources xmlns:b="http://schemas.openxmlformats.org/officeDocument/2006/bibliography" xmlns="http://schemas.openxmlformats.org/officeDocument/2006/bibliography" SelectedStyle="\APASixthEditionOfficeOnline.xsl" StyleName="APA" Version="6"/>
-</file>
-
-<file path=customXml/item3.xml><?xml version="1.0" encoding="utf-8"?>
-<?mso-contentType ?>
-<FormTemplates xmlns="http://schemas.microsoft.com/sharepoint/v3/contenttype/forms">
-  <Display>DocumentLibraryForm</Display>
-  <Edit>DocumentLibraryForm</Edit>
-  <New>DocumentLibraryForm</New>
-</FormTemplates>
-</file>
-
 <file path=customXml/item4.xml><?xml version="1.0" encoding="utf-8"?>
 <p:properties xmlns:p="http://schemas.microsoft.com/office/2006/metadata/properties" xmlns:xsi="http://www.w3.org/2001/XMLSchema-instance" xmlns:pc="http://schemas.microsoft.com/office/infopath/2007/PartnerControls">
   <documentManagement>
@@ -2210,6 +2179,22 @@
 </file>
 
 <file path=customXml/itemProps1.xml><?xml version="1.0" encoding="utf-8"?>
+<ds:datastoreItem xmlns:ds="http://schemas.openxmlformats.org/officeDocument/2006/customXml" ds:itemID="{281DB2B9-510A-4D9C-95AB-EFDE4016C086}">
+  <ds:schemaRefs>
+    <ds:schemaRef ds:uri="http://schemas.microsoft.com/sharepoint/v3/contenttype/forms"/>
+  </ds:schemaRefs>
+</ds:datastoreItem>
+</file>
+
+<file path=customXml/itemProps2.xml><?xml version="1.0" encoding="utf-8"?>
+<ds:datastoreItem xmlns:ds="http://schemas.openxmlformats.org/officeDocument/2006/customXml" ds:itemID="{C3B7C576-6153-4213-8923-CF2BEC274A2A}">
+  <ds:schemaRefs>
+    <ds:schemaRef ds:uri="http://schemas.openxmlformats.org/officeDocument/2006/bibliography"/>
+  </ds:schemaRefs>
+</ds:datastoreItem>
+</file>
+
+<file path=customXml/itemProps3.xml><?xml version="1.0" encoding="utf-8"?>
 <ds:datastoreItem xmlns:ds="http://schemas.openxmlformats.org/officeDocument/2006/customXml" ds:itemID="{8739B60A-4F59-410A-9B41-D3F3788704C5}">
   <ds:schemaRefs>
     <ds:schemaRef ds:uri="http://schemas.microsoft.com/office/2006/metadata/contentType"/>
@@ -2228,22 +2213,6 @@
 </ds:datastoreItem>
 </file>
 
-<file path=customXml/itemProps2.xml><?xml version="1.0" encoding="utf-8"?>
-<ds:datastoreItem xmlns:ds="http://schemas.openxmlformats.org/officeDocument/2006/customXml" ds:itemID="{C3B7C576-6153-4213-8923-CF2BEC274A2A}">
-  <ds:schemaRefs>
-    <ds:schemaRef ds:uri="http://schemas.openxmlformats.org/officeDocument/2006/bibliography"/>
-  </ds:schemaRefs>
-</ds:datastoreItem>
-</file>
-
-<file path=customXml/itemProps3.xml><?xml version="1.0" encoding="utf-8"?>
-<ds:datastoreItem xmlns:ds="http://schemas.openxmlformats.org/officeDocument/2006/customXml" ds:itemID="{281DB2B9-510A-4D9C-95AB-EFDE4016C086}">
-  <ds:schemaRefs>
-    <ds:schemaRef ds:uri="http://schemas.microsoft.com/sharepoint/v3/contenttype/forms"/>
-  </ds:schemaRefs>
-</ds:datastoreItem>
-</file>
-
 <file path=customXml/itemProps4.xml><?xml version="1.0" encoding="utf-8"?>
 <ds:datastoreItem xmlns:ds="http://schemas.openxmlformats.org/officeDocument/2006/customXml" ds:itemID="{DF8F5FC8-FC2C-4947-9A7B-C92A98BD5916}">
   <ds:schemaRefs>

</xml_diff>

<commit_message>
Add image placeholder to iREC_Template.docx
</commit_message>
<xml_diff>
--- a/n8n-nodes-docxtemplater/raw/refs/heads/master/samples/iREC_Template.docx
+++ b/n8n-nodes-docxtemplater/raw/refs/heads/master/samples/iREC_Template.docx
@@ -264,13 +264,29 @@
                               <w:jc w:val="center"/>
                             </w:pPr>
                             <w:r>
-                              <w:t>{month}</w:t>
+                              <w:t>{</w:t>
+                            </w:r>
+                            <w:proofErr w:type="spellStart"/>
+                            <w:r>
+                              <w:t>month</w:t>
+                            </w:r>
+                            <w:proofErr w:type="spellEnd"/>
+                            <w:r>
+                              <w:t>}</w:t>
                             </w:r>
                             <w:r>
                               <w:t xml:space="preserve"> </w:t>
                             </w:r>
                             <w:r>
-                              <w:t>{year}</w:t>
+                              <w:t>{</w:t>
+                            </w:r>
+                            <w:proofErr w:type="spellStart"/>
+                            <w:r>
+                              <w:t>year</w:t>
+                            </w:r>
+                            <w:proofErr w:type="spellEnd"/>
+                            <w:r>
+                              <w:t>}</w:t>
                             </w:r>
                           </w:p>
                         </w:txbxContent>
@@ -428,50 +444,24 @@
           <w:noProof/>
           <w:lang w:val="en-US" w:eastAsia="es-MX"/>
         </w:rPr>
-        <w:drawing>
-          <wp:inline distT="0" distB="0" distL="0" distR="0" wp14:anchorId="511137AC" wp14:editId="1E11AEE7">
-            <wp:extent cx="5612130" cy="1897380"/>
-            <wp:effectExtent l="0" t="0" r="7620" b="7620"/>
-            <wp:docPr id="1420506923" name="Imagen 1" descr="Interfaz de usuario gráfica, Aplicación, Tabla, Excel&#10;&#10;El contenido generado por IA puede ser incorrecto."/>
-            <wp:cNvGraphicFramePr>
-              <a:graphicFrameLocks xmlns:a="http://schemas.openxmlformats.org/drawingml/2006/main" noChangeAspect="1"/>
-            </wp:cNvGraphicFramePr>
-            <a:graphic xmlns:a="http://schemas.openxmlformats.org/drawingml/2006/main">
-              <a:graphicData uri="http://schemas.openxmlformats.org/drawingml/2006/picture">
-                <pic:pic xmlns:pic="http://schemas.openxmlformats.org/drawingml/2006/picture">
-                  <pic:nvPicPr>
-                    <pic:cNvPr id="1420506923" name="Imagen 1" descr="Interfaz de usuario gráfica, Aplicación, Tabla, Excel&#10;&#10;El contenido generado por IA puede ser incorrecto."/>
-                    <pic:cNvPicPr/>
-                  </pic:nvPicPr>
-                  <pic:blipFill>
-                    <a:blip r:embed="rId11"/>
-                    <a:stretch>
-                      <a:fillRect/>
-                    </a:stretch>
-                  </pic:blipFill>
-                  <pic:spPr>
-                    <a:xfrm>
-                      <a:off x="0" y="0"/>
-                      <a:ext cx="5612130" cy="1897380"/>
-                    </a:xfrm>
-                    <a:prstGeom prst="rect">
-                      <a:avLst/>
-                    </a:prstGeom>
-                  </pic:spPr>
-                </pic:pic>
-              </a:graphicData>
-            </a:graphic>
-          </wp:inline>
-        </w:drawing>
+        <w:t>{{#image data}}</w:t>
       </w:r>
     </w:p>
     <w:p>
       <w:pPr>
-        <w:rPr>
-          <w:noProof/>
-          <w:lang w:val="en-US" w:eastAsia="es-MX"/>
-        </w:rPr>
-      </w:pPr>
+        <w:jc w:val="center"/>
+        <w:rPr>
+          <w:noProof/>
+          <w:lang w:val="en-US" w:eastAsia="es-MX"/>
+        </w:rPr>
+      </w:pPr>
+      <w:r>
+        <w:rPr>
+          <w:noProof/>
+          <w:lang w:val="en-US" w:eastAsia="es-MX"/>
+        </w:rPr>
+        <w:t>{{/image}}</w:t>
+      </w:r>
     </w:p>
     <w:p>
       <w:pPr>
@@ -484,6 +474,14 @@
     <w:p>
       <w:pPr>
         <w:rPr>
+          <w:noProof/>
+          <w:lang w:val="en-US" w:eastAsia="es-MX"/>
+        </w:rPr>
+      </w:pPr>
+    </w:p>
+    <w:p>
+      <w:pPr>
+        <w:rPr>
           <w:b/>
           <w:lang w:val="en-US"/>
         </w:rPr>
@@ -537,7 +535,23 @@
           <w:b/>
           <w:lang w:val="en-US"/>
         </w:rPr>
-        <w:t>{LeadAuditor}</w:t>
+        <w:t>{</w:t>
+      </w:r>
+      <w:proofErr w:type="spellStart"/>
+      <w:r>
+        <w:rPr>
+          <w:b/>
+          <w:lang w:val="en-US"/>
+        </w:rPr>
+        <w:t>LeadAuditor</w:t>
+      </w:r>
+      <w:proofErr w:type="spellEnd"/>
+      <w:r>
+        <w:rPr>
+          <w:b/>
+          <w:lang w:val="en-US"/>
+        </w:rPr>
+        <w:t>}</w:t>
       </w:r>
       <w:r>
         <w:rPr>
@@ -579,8 +593,8 @@
     </w:p>
     <w:p/>
     <w:sectPr>
-      <w:headerReference w:type="default" r:id="rId12"/>
-      <w:footerReference w:type="default" r:id="rId13"/>
+      <w:headerReference w:type="default" r:id="rId11"/>
+      <w:footerReference w:type="default" r:id="rId12"/>
       <w:pgSz w:w="12240" w:h="15840"/>
       <w:pgMar w:top="1417" w:right="1701" w:bottom="1417" w:left="1701" w:header="708" w:footer="708" w:gutter="0"/>
       <w:cols w:space="708"/>
@@ -1887,19 +1901,18 @@
 </file>
 
 <file path=customXml/item1.xml><?xml version="1.0" encoding="utf-8"?>
-<?mso-contentType ?>
-<FormTemplates xmlns="http://schemas.microsoft.com/sharepoint/v3/contenttype/forms">
-  <Display>DocumentLibraryForm</Display>
-  <Edit>DocumentLibraryForm</Edit>
-  <New>DocumentLibraryForm</New>
-</FormTemplates>
+<p:properties xmlns:p="http://schemas.microsoft.com/office/2006/metadata/properties" xmlns:xsi="http://www.w3.org/2001/XMLSchema-instance" xmlns:pc="http://schemas.microsoft.com/office/infopath/2007/PartnerControls">
+  <documentManagement>
+    <Fechadecreaci_x00f3_n xmlns="94a2adb1-7235-421a-b956-10d69587efa3">2023-09-13T02:00:12+00:00</Fechadecreaci_x00f3_n>
+    <TaxCatchAll xmlns="9339477a-c35a-4422-881e-f520aa9d72e8" xsi:nil="true"/>
+    <lcf76f155ced4ddcb4097134ff3c332f xmlns="94a2adb1-7235-421a-b956-10d69587efa3">
+      <Terms xmlns="http://schemas.microsoft.com/office/infopath/2007/PartnerControls"/>
+    </lcf76f155ced4ddcb4097134ff3c332f>
+  </documentManagement>
+</p:properties>
 </file>
 
 <file path=customXml/item2.xml><?xml version="1.0" encoding="utf-8"?>
-<b:Sources xmlns:b="http://schemas.openxmlformats.org/officeDocument/2006/bibliography" xmlns="http://schemas.openxmlformats.org/officeDocument/2006/bibliography" SelectedStyle="\APASixthEditionOfficeOnline.xsl" StyleName="APA" Version="6"/>
-</file>
-
-<file path=customXml/item3.xml><?xml version="1.0" encoding="utf-8"?>
 <ct:contentTypeSchema xmlns:ct="http://schemas.microsoft.com/office/2006/metadata/contentType" xmlns:ma="http://schemas.microsoft.com/office/2006/metadata/properties/metaAttributes" ct:_="" ma:_="" ma:contentTypeName="Documento" ma:contentTypeID="0x010100CA478F3E97457941AD5DFA7FD227AABD" ma:contentTypeVersion="22" ma:contentTypeDescription="Crear nuevo documento." ma:contentTypeScope="" ma:versionID="66c0365ba43fa423fdebfe3835301f70">
   <xsd:schema xmlns:xsd="http://www.w3.org/2001/XMLSchema" xmlns:xs="http://www.w3.org/2001/XMLSchema" xmlns:p="http://schemas.microsoft.com/office/2006/metadata/properties" xmlns:ns2="94a2adb1-7235-421a-b956-10d69587efa3" xmlns:ns3="9339477a-c35a-4422-881e-f520aa9d72e8" targetNamespace="http://schemas.microsoft.com/office/2006/metadata/properties" ma:root="true" ma:fieldsID="c4ccded04bfa82b50009e5ba73485013" ns2:_="" ns3:_="">
     <xsd:import namespace="94a2adb1-7235-421a-b956-10d69587efa3"/>
@@ -2166,35 +2179,31 @@
 </ct:contentTypeSchema>
 </file>
 
+<file path=customXml/item3.xml><?xml version="1.0" encoding="utf-8"?>
+<b:Sources xmlns:b="http://schemas.openxmlformats.org/officeDocument/2006/bibliography" xmlns="http://schemas.openxmlformats.org/officeDocument/2006/bibliography" SelectedStyle="\APASixthEditionOfficeOnline.xsl" StyleName="APA" Version="6"/>
+</file>
+
 <file path=customXml/item4.xml><?xml version="1.0" encoding="utf-8"?>
-<p:properties xmlns:p="http://schemas.microsoft.com/office/2006/metadata/properties" xmlns:xsi="http://www.w3.org/2001/XMLSchema-instance" xmlns:pc="http://schemas.microsoft.com/office/infopath/2007/PartnerControls">
-  <documentManagement>
-    <Fechadecreaci_x00f3_n xmlns="94a2adb1-7235-421a-b956-10d69587efa3">2023-09-13T02:00:12+00:00</Fechadecreaci_x00f3_n>
-    <TaxCatchAll xmlns="9339477a-c35a-4422-881e-f520aa9d72e8" xsi:nil="true"/>
-    <lcf76f155ced4ddcb4097134ff3c332f xmlns="94a2adb1-7235-421a-b956-10d69587efa3">
-      <Terms xmlns="http://schemas.microsoft.com/office/infopath/2007/PartnerControls"/>
-    </lcf76f155ced4ddcb4097134ff3c332f>
-  </documentManagement>
-</p:properties>
+<?mso-contentType ?>
+<FormTemplates xmlns="http://schemas.microsoft.com/sharepoint/v3/contenttype/forms">
+  <Display>DocumentLibraryForm</Display>
+  <Edit>DocumentLibraryForm</Edit>
+  <New>DocumentLibraryForm</New>
+</FormTemplates>
 </file>
 
 <file path=customXml/itemProps1.xml><?xml version="1.0" encoding="utf-8"?>
-<ds:datastoreItem xmlns:ds="http://schemas.openxmlformats.org/officeDocument/2006/customXml" ds:itemID="{281DB2B9-510A-4D9C-95AB-EFDE4016C086}">
+<ds:datastoreItem xmlns:ds="http://schemas.openxmlformats.org/officeDocument/2006/customXml" ds:itemID="{DF8F5FC8-FC2C-4947-9A7B-C92A98BD5916}">
   <ds:schemaRefs>
-    <ds:schemaRef ds:uri="http://schemas.microsoft.com/sharepoint/v3/contenttype/forms"/>
+    <ds:schemaRef ds:uri="http://schemas.microsoft.com/office/2006/metadata/properties"/>
+    <ds:schemaRef ds:uri="http://schemas.microsoft.com/office/infopath/2007/PartnerControls"/>
+    <ds:schemaRef ds:uri="94a2adb1-7235-421a-b956-10d69587efa3"/>
+    <ds:schemaRef ds:uri="9339477a-c35a-4422-881e-f520aa9d72e8"/>
   </ds:schemaRefs>
 </ds:datastoreItem>
 </file>
 
 <file path=customXml/itemProps2.xml><?xml version="1.0" encoding="utf-8"?>
-<ds:datastoreItem xmlns:ds="http://schemas.openxmlformats.org/officeDocument/2006/customXml" ds:itemID="{C3B7C576-6153-4213-8923-CF2BEC274A2A}">
-  <ds:schemaRefs>
-    <ds:schemaRef ds:uri="http://schemas.openxmlformats.org/officeDocument/2006/bibliography"/>
-  </ds:schemaRefs>
-</ds:datastoreItem>
-</file>
-
-<file path=customXml/itemProps3.xml><?xml version="1.0" encoding="utf-8"?>
 <ds:datastoreItem xmlns:ds="http://schemas.openxmlformats.org/officeDocument/2006/customXml" ds:itemID="{8739B60A-4F59-410A-9B41-D3F3788704C5}">
   <ds:schemaRefs>
     <ds:schemaRef ds:uri="http://schemas.microsoft.com/office/2006/metadata/contentType"/>
@@ -2213,13 +2222,18 @@
 </ds:datastoreItem>
 </file>
 
+<file path=customXml/itemProps3.xml><?xml version="1.0" encoding="utf-8"?>
+<ds:datastoreItem xmlns:ds="http://schemas.openxmlformats.org/officeDocument/2006/customXml" ds:itemID="{C3B7C576-6153-4213-8923-CF2BEC274A2A}">
+  <ds:schemaRefs>
+    <ds:schemaRef ds:uri="http://schemas.openxmlformats.org/officeDocument/2006/bibliography"/>
+  </ds:schemaRefs>
+</ds:datastoreItem>
+</file>
+
 <file path=customXml/itemProps4.xml><?xml version="1.0" encoding="utf-8"?>
-<ds:datastoreItem xmlns:ds="http://schemas.openxmlformats.org/officeDocument/2006/customXml" ds:itemID="{DF8F5FC8-FC2C-4947-9A7B-C92A98BD5916}">
+<ds:datastoreItem xmlns:ds="http://schemas.openxmlformats.org/officeDocument/2006/customXml" ds:itemID="{281DB2B9-510A-4D9C-95AB-EFDE4016C086}">
   <ds:schemaRefs>
-    <ds:schemaRef ds:uri="http://schemas.microsoft.com/office/2006/metadata/properties"/>
-    <ds:schemaRef ds:uri="http://schemas.microsoft.com/office/infopath/2007/PartnerControls"/>
-    <ds:schemaRef ds:uri="94a2adb1-7235-421a-b956-10d69587efa3"/>
-    <ds:schemaRef ds:uri="9339477a-c35a-4422-881e-f520aa9d72e8"/>
+    <ds:schemaRef ds:uri="http://schemas.microsoft.com/sharepoint/v3/contenttype/forms"/>
   </ds:schemaRefs>
 </ds:datastoreItem>
 </file>
</xml_diff>

<commit_message>
Update iREC_Template.docx to change image placeholder for generation chart
</commit_message>
<xml_diff>
--- a/n8n-nodes-docxtemplater/raw/refs/heads/master/samples/iREC_Template.docx
+++ b/n8n-nodes-docxtemplater/raw/refs/heads/master/samples/iREC_Template.docx
@@ -264,29 +264,13 @@
                               <w:jc w:val="center"/>
                             </w:pPr>
                             <w:r>
-                              <w:t>{</w:t>
-                            </w:r>
-                            <w:proofErr w:type="spellStart"/>
-                            <w:r>
-                              <w:t>month</w:t>
-                            </w:r>
-                            <w:proofErr w:type="spellEnd"/>
-                            <w:r>
-                              <w:t>}</w:t>
+                              <w:t>{month}</w:t>
                             </w:r>
                             <w:r>
                               <w:t xml:space="preserve"> </w:t>
                             </w:r>
                             <w:r>
-                              <w:t>{</w:t>
-                            </w:r>
-                            <w:proofErr w:type="spellStart"/>
-                            <w:r>
-                              <w:t>year</w:t>
-                            </w:r>
-                            <w:proofErr w:type="spellEnd"/>
-                            <w:r>
-                              <w:t>}</w:t>
+                              <w:t>{year}</w:t>
                             </w:r>
                           </w:p>
                         </w:txbxContent>
@@ -444,7 +428,21 @@
           <w:noProof/>
           <w:lang w:val="en-US" w:eastAsia="es-MX"/>
         </w:rPr>
-        <w:t>{{#image data}}</w:t>
+        <w:t xml:space="preserve">{{#image </w:t>
+      </w:r>
+      <w:r>
+        <w:rPr>
+          <w:noProof/>
+          <w:lang w:val="en-US" w:eastAsia="es-MX"/>
+        </w:rPr>
+        <w:t>generationChart</w:t>
+      </w:r>
+      <w:r>
+        <w:rPr>
+          <w:noProof/>
+          <w:lang w:val="en-US" w:eastAsia="es-MX"/>
+        </w:rPr>
+        <w:t>}}</w:t>
       </w:r>
     </w:p>
     <w:p>
@@ -535,23 +533,7 @@
           <w:b/>
           <w:lang w:val="en-US"/>
         </w:rPr>
-        <w:t>{</w:t>
-      </w:r>
-      <w:proofErr w:type="spellStart"/>
-      <w:r>
-        <w:rPr>
-          <w:b/>
-          <w:lang w:val="en-US"/>
-        </w:rPr>
-        <w:t>LeadAuditor</w:t>
-      </w:r>
-      <w:proofErr w:type="spellEnd"/>
-      <w:r>
-        <w:rPr>
-          <w:b/>
-          <w:lang w:val="en-US"/>
-        </w:rPr>
-        <w:t>}</w:t>
+        <w:t>{LeadAuditor}</w:t>
       </w:r>
       <w:r>
         <w:rPr>
@@ -1901,18 +1883,19 @@
 </file>
 
 <file path=customXml/item1.xml><?xml version="1.0" encoding="utf-8"?>
-<p:properties xmlns:p="http://schemas.microsoft.com/office/2006/metadata/properties" xmlns:xsi="http://www.w3.org/2001/XMLSchema-instance" xmlns:pc="http://schemas.microsoft.com/office/infopath/2007/PartnerControls">
-  <documentManagement>
-    <Fechadecreaci_x00f3_n xmlns="94a2adb1-7235-421a-b956-10d69587efa3">2023-09-13T02:00:12+00:00</Fechadecreaci_x00f3_n>
-    <TaxCatchAll xmlns="9339477a-c35a-4422-881e-f520aa9d72e8" xsi:nil="true"/>
-    <lcf76f155ced4ddcb4097134ff3c332f xmlns="94a2adb1-7235-421a-b956-10d69587efa3">
-      <Terms xmlns="http://schemas.microsoft.com/office/infopath/2007/PartnerControls"/>
-    </lcf76f155ced4ddcb4097134ff3c332f>
-  </documentManagement>
-</p:properties>
+<?mso-contentType ?>
+<FormTemplates xmlns="http://schemas.microsoft.com/sharepoint/v3/contenttype/forms">
+  <Display>DocumentLibraryForm</Display>
+  <Edit>DocumentLibraryForm</Edit>
+  <New>DocumentLibraryForm</New>
+</FormTemplates>
 </file>
 
 <file path=customXml/item2.xml><?xml version="1.0" encoding="utf-8"?>
+<b:Sources xmlns:b="http://schemas.openxmlformats.org/officeDocument/2006/bibliography" xmlns="http://schemas.openxmlformats.org/officeDocument/2006/bibliography" SelectedStyle="\APASixthEditionOfficeOnline.xsl" StyleName="APA" Version="6"/>
+</file>
+
+<file path=customXml/item3.xml><?xml version="1.0" encoding="utf-8"?>
 <ct:contentTypeSchema xmlns:ct="http://schemas.microsoft.com/office/2006/metadata/contentType" xmlns:ma="http://schemas.microsoft.com/office/2006/metadata/properties/metaAttributes" ct:_="" ma:_="" ma:contentTypeName="Documento" ma:contentTypeID="0x010100CA478F3E97457941AD5DFA7FD227AABD" ma:contentTypeVersion="22" ma:contentTypeDescription="Crear nuevo documento." ma:contentTypeScope="" ma:versionID="66c0365ba43fa423fdebfe3835301f70">
   <xsd:schema xmlns:xsd="http://www.w3.org/2001/XMLSchema" xmlns:xs="http://www.w3.org/2001/XMLSchema" xmlns:p="http://schemas.microsoft.com/office/2006/metadata/properties" xmlns:ns2="94a2adb1-7235-421a-b956-10d69587efa3" xmlns:ns3="9339477a-c35a-4422-881e-f520aa9d72e8" targetNamespace="http://schemas.microsoft.com/office/2006/metadata/properties" ma:root="true" ma:fieldsID="c4ccded04bfa82b50009e5ba73485013" ns2:_="" ns3:_="">
     <xsd:import namespace="94a2adb1-7235-421a-b956-10d69587efa3"/>
@@ -2179,31 +2162,35 @@
 </ct:contentTypeSchema>
 </file>
 
-<file path=customXml/item3.xml><?xml version="1.0" encoding="utf-8"?>
-<b:Sources xmlns:b="http://schemas.openxmlformats.org/officeDocument/2006/bibliography" xmlns="http://schemas.openxmlformats.org/officeDocument/2006/bibliography" SelectedStyle="\APASixthEditionOfficeOnline.xsl" StyleName="APA" Version="6"/>
-</file>
-
 <file path=customXml/item4.xml><?xml version="1.0" encoding="utf-8"?>
-<?mso-contentType ?>
-<FormTemplates xmlns="http://schemas.microsoft.com/sharepoint/v3/contenttype/forms">
-  <Display>DocumentLibraryForm</Display>
-  <Edit>DocumentLibraryForm</Edit>
-  <New>DocumentLibraryForm</New>
-</FormTemplates>
+<p:properties xmlns:p="http://schemas.microsoft.com/office/2006/metadata/properties" xmlns:xsi="http://www.w3.org/2001/XMLSchema-instance" xmlns:pc="http://schemas.microsoft.com/office/infopath/2007/PartnerControls">
+  <documentManagement>
+    <Fechadecreaci_x00f3_n xmlns="94a2adb1-7235-421a-b956-10d69587efa3">2023-09-13T02:00:12+00:00</Fechadecreaci_x00f3_n>
+    <TaxCatchAll xmlns="9339477a-c35a-4422-881e-f520aa9d72e8" xsi:nil="true"/>
+    <lcf76f155ced4ddcb4097134ff3c332f xmlns="94a2adb1-7235-421a-b956-10d69587efa3">
+      <Terms xmlns="http://schemas.microsoft.com/office/infopath/2007/PartnerControls"/>
+    </lcf76f155ced4ddcb4097134ff3c332f>
+  </documentManagement>
+</p:properties>
 </file>
 
 <file path=customXml/itemProps1.xml><?xml version="1.0" encoding="utf-8"?>
-<ds:datastoreItem xmlns:ds="http://schemas.openxmlformats.org/officeDocument/2006/customXml" ds:itemID="{DF8F5FC8-FC2C-4947-9A7B-C92A98BD5916}">
+<ds:datastoreItem xmlns:ds="http://schemas.openxmlformats.org/officeDocument/2006/customXml" ds:itemID="{281DB2B9-510A-4D9C-95AB-EFDE4016C086}">
   <ds:schemaRefs>
-    <ds:schemaRef ds:uri="http://schemas.microsoft.com/office/2006/metadata/properties"/>
-    <ds:schemaRef ds:uri="http://schemas.microsoft.com/office/infopath/2007/PartnerControls"/>
-    <ds:schemaRef ds:uri="94a2adb1-7235-421a-b956-10d69587efa3"/>
-    <ds:schemaRef ds:uri="9339477a-c35a-4422-881e-f520aa9d72e8"/>
+    <ds:schemaRef ds:uri="http://schemas.microsoft.com/sharepoint/v3/contenttype/forms"/>
   </ds:schemaRefs>
 </ds:datastoreItem>
 </file>
 
 <file path=customXml/itemProps2.xml><?xml version="1.0" encoding="utf-8"?>
+<ds:datastoreItem xmlns:ds="http://schemas.openxmlformats.org/officeDocument/2006/customXml" ds:itemID="{C3B7C576-6153-4213-8923-CF2BEC274A2A}">
+  <ds:schemaRefs>
+    <ds:schemaRef ds:uri="http://schemas.openxmlformats.org/officeDocument/2006/bibliography"/>
+  </ds:schemaRefs>
+</ds:datastoreItem>
+</file>
+
+<file path=customXml/itemProps3.xml><?xml version="1.0" encoding="utf-8"?>
 <ds:datastoreItem xmlns:ds="http://schemas.openxmlformats.org/officeDocument/2006/customXml" ds:itemID="{8739B60A-4F59-410A-9B41-D3F3788704C5}">
   <ds:schemaRefs>
     <ds:schemaRef ds:uri="http://schemas.microsoft.com/office/2006/metadata/contentType"/>
@@ -2222,18 +2209,13 @@
 </ds:datastoreItem>
 </file>
 
-<file path=customXml/itemProps3.xml><?xml version="1.0" encoding="utf-8"?>
-<ds:datastoreItem xmlns:ds="http://schemas.openxmlformats.org/officeDocument/2006/customXml" ds:itemID="{C3B7C576-6153-4213-8923-CF2BEC274A2A}">
+<file path=customXml/itemProps4.xml><?xml version="1.0" encoding="utf-8"?>
+<ds:datastoreItem xmlns:ds="http://schemas.openxmlformats.org/officeDocument/2006/customXml" ds:itemID="{DF8F5FC8-FC2C-4947-9A7B-C92A98BD5916}">
   <ds:schemaRefs>
-    <ds:schemaRef ds:uri="http://schemas.openxmlformats.org/officeDocument/2006/bibliography"/>
-  </ds:schemaRefs>
-</ds:datastoreItem>
-</file>
-
-<file path=customXml/itemProps4.xml><?xml version="1.0" encoding="utf-8"?>
-<ds:datastoreItem xmlns:ds="http://schemas.openxmlformats.org/officeDocument/2006/customXml" ds:itemID="{281DB2B9-510A-4D9C-95AB-EFDE4016C086}">
-  <ds:schemaRefs>
-    <ds:schemaRef ds:uri="http://schemas.microsoft.com/sharepoint/v3/contenttype/forms"/>
+    <ds:schemaRef ds:uri="http://schemas.microsoft.com/office/2006/metadata/properties"/>
+    <ds:schemaRef ds:uri="http://schemas.microsoft.com/office/infopath/2007/PartnerControls"/>
+    <ds:schemaRef ds:uri="94a2adb1-7235-421a-b956-10d69587efa3"/>
+    <ds:schemaRef ds:uri="9339477a-c35a-4422-881e-f520aa9d72e8"/>
   </ds:schemaRefs>
 </ds:datastoreItem>
 </file>
</xml_diff>

<commit_message>
Update iREC_Template.docx to adjust image placeholder positioning for generation chart
</commit_message>
<xml_diff>
--- a/n8n-nodes-docxtemplater/raw/refs/heads/master/samples/iREC_Template.docx
+++ b/n8n-nodes-docxtemplater/raw/refs/heads/master/samples/iREC_Template.docx
@@ -414,40 +414,16 @@
           <w:lang w:val="en-US" w:eastAsia="es-MX"/>
         </w:rPr>
       </w:pPr>
+      <w:r>
+        <w:rPr>
+          <w:noProof/>
+          <w:lang w:val="en-US" w:eastAsia="es-MX"/>
+        </w:rPr>
+        <w:t>{{#image generationChart}}</w:t>
+      </w:r>
     </w:p>
     <w:p>
       <w:pPr>
-        <w:jc w:val="center"/>
-        <w:rPr>
-          <w:noProof/>
-          <w:lang w:val="en-US" w:eastAsia="es-MX"/>
-        </w:rPr>
-      </w:pPr>
-      <w:r>
-        <w:rPr>
-          <w:noProof/>
-          <w:lang w:val="en-US" w:eastAsia="es-MX"/>
-        </w:rPr>
-        <w:t xml:space="preserve">{{#image </w:t>
-      </w:r>
-      <w:r>
-        <w:rPr>
-          <w:noProof/>
-          <w:lang w:val="en-US" w:eastAsia="es-MX"/>
-        </w:rPr>
-        <w:t>generationChart</w:t>
-      </w:r>
-      <w:r>
-        <w:rPr>
-          <w:noProof/>
-          <w:lang w:val="en-US" w:eastAsia="es-MX"/>
-        </w:rPr>
-        <w:t>}}</w:t>
-      </w:r>
-    </w:p>
-    <w:p>
-      <w:pPr>
-        <w:jc w:val="center"/>
         <w:rPr>
           <w:noProof/>
           <w:lang w:val="en-US" w:eastAsia="es-MX"/>
@@ -460,14 +436,6 @@
         </w:rPr>
         <w:t>{{/image}}</w:t>
       </w:r>
-    </w:p>
-    <w:p>
-      <w:pPr>
-        <w:rPr>
-          <w:noProof/>
-          <w:lang w:val="en-US" w:eastAsia="es-MX"/>
-        </w:rPr>
-      </w:pPr>
     </w:p>
     <w:p>
       <w:pPr>
@@ -1883,19 +1851,6 @@
 </file>
 
 <file path=customXml/item1.xml><?xml version="1.0" encoding="utf-8"?>
-<?mso-contentType ?>
-<FormTemplates xmlns="http://schemas.microsoft.com/sharepoint/v3/contenttype/forms">
-  <Display>DocumentLibraryForm</Display>
-  <Edit>DocumentLibraryForm</Edit>
-  <New>DocumentLibraryForm</New>
-</FormTemplates>
-</file>
-
-<file path=customXml/item2.xml><?xml version="1.0" encoding="utf-8"?>
-<b:Sources xmlns:b="http://schemas.openxmlformats.org/officeDocument/2006/bibliography" xmlns="http://schemas.openxmlformats.org/officeDocument/2006/bibliography" SelectedStyle="\APASixthEditionOfficeOnline.xsl" StyleName="APA" Version="6"/>
-</file>
-
-<file path=customXml/item3.xml><?xml version="1.0" encoding="utf-8"?>
 <ct:contentTypeSchema xmlns:ct="http://schemas.microsoft.com/office/2006/metadata/contentType" xmlns:ma="http://schemas.microsoft.com/office/2006/metadata/properties/metaAttributes" ct:_="" ma:_="" ma:contentTypeName="Documento" ma:contentTypeID="0x010100CA478F3E97457941AD5DFA7FD227AABD" ma:contentTypeVersion="22" ma:contentTypeDescription="Crear nuevo documento." ma:contentTypeScope="" ma:versionID="66c0365ba43fa423fdebfe3835301f70">
   <xsd:schema xmlns:xsd="http://www.w3.org/2001/XMLSchema" xmlns:xs="http://www.w3.org/2001/XMLSchema" xmlns:p="http://schemas.microsoft.com/office/2006/metadata/properties" xmlns:ns2="94a2adb1-7235-421a-b956-10d69587efa3" xmlns:ns3="9339477a-c35a-4422-881e-f520aa9d72e8" targetNamespace="http://schemas.microsoft.com/office/2006/metadata/properties" ma:root="true" ma:fieldsID="c4ccded04bfa82b50009e5ba73485013" ns2:_="" ns3:_="">
     <xsd:import namespace="94a2adb1-7235-421a-b956-10d69587efa3"/>
@@ -2162,6 +2117,19 @@
 </ct:contentTypeSchema>
 </file>
 
+<file path=customXml/item2.xml><?xml version="1.0" encoding="utf-8"?>
+<b:Sources xmlns:b="http://schemas.openxmlformats.org/officeDocument/2006/bibliography" xmlns="http://schemas.openxmlformats.org/officeDocument/2006/bibliography" SelectedStyle="\APASixthEditionOfficeOnline.xsl" StyleName="APA" Version="6"/>
+</file>
+
+<file path=customXml/item3.xml><?xml version="1.0" encoding="utf-8"?>
+<?mso-contentType ?>
+<FormTemplates xmlns="http://schemas.microsoft.com/sharepoint/v3/contenttype/forms">
+  <Display>DocumentLibraryForm</Display>
+  <Edit>DocumentLibraryForm</Edit>
+  <New>DocumentLibraryForm</New>
+</FormTemplates>
+</file>
+
 <file path=customXml/item4.xml><?xml version="1.0" encoding="utf-8"?>
 <p:properties xmlns:p="http://schemas.microsoft.com/office/2006/metadata/properties" xmlns:xsi="http://www.w3.org/2001/XMLSchema-instance" xmlns:pc="http://schemas.microsoft.com/office/infopath/2007/PartnerControls">
   <documentManagement>
@@ -2175,22 +2143,6 @@
 </file>
 
 <file path=customXml/itemProps1.xml><?xml version="1.0" encoding="utf-8"?>
-<ds:datastoreItem xmlns:ds="http://schemas.openxmlformats.org/officeDocument/2006/customXml" ds:itemID="{281DB2B9-510A-4D9C-95AB-EFDE4016C086}">
-  <ds:schemaRefs>
-    <ds:schemaRef ds:uri="http://schemas.microsoft.com/sharepoint/v3/contenttype/forms"/>
-  </ds:schemaRefs>
-</ds:datastoreItem>
-</file>
-
-<file path=customXml/itemProps2.xml><?xml version="1.0" encoding="utf-8"?>
-<ds:datastoreItem xmlns:ds="http://schemas.openxmlformats.org/officeDocument/2006/customXml" ds:itemID="{C3B7C576-6153-4213-8923-CF2BEC274A2A}">
-  <ds:schemaRefs>
-    <ds:schemaRef ds:uri="http://schemas.openxmlformats.org/officeDocument/2006/bibliography"/>
-  </ds:schemaRefs>
-</ds:datastoreItem>
-</file>
-
-<file path=customXml/itemProps3.xml><?xml version="1.0" encoding="utf-8"?>
 <ds:datastoreItem xmlns:ds="http://schemas.openxmlformats.org/officeDocument/2006/customXml" ds:itemID="{8739B60A-4F59-410A-9B41-D3F3788704C5}">
   <ds:schemaRefs>
     <ds:schemaRef ds:uri="http://schemas.microsoft.com/office/2006/metadata/contentType"/>
@@ -2209,6 +2161,22 @@
 </ds:datastoreItem>
 </file>
 
+<file path=customXml/itemProps2.xml><?xml version="1.0" encoding="utf-8"?>
+<ds:datastoreItem xmlns:ds="http://schemas.openxmlformats.org/officeDocument/2006/customXml" ds:itemID="{C3B7C576-6153-4213-8923-CF2BEC274A2A}">
+  <ds:schemaRefs>
+    <ds:schemaRef ds:uri="http://schemas.openxmlformats.org/officeDocument/2006/bibliography"/>
+  </ds:schemaRefs>
+</ds:datastoreItem>
+</file>
+
+<file path=customXml/itemProps3.xml><?xml version="1.0" encoding="utf-8"?>
+<ds:datastoreItem xmlns:ds="http://schemas.openxmlformats.org/officeDocument/2006/customXml" ds:itemID="{281DB2B9-510A-4D9C-95AB-EFDE4016C086}">
+  <ds:schemaRefs>
+    <ds:schemaRef ds:uri="http://schemas.microsoft.com/sharepoint/v3/contenttype/forms"/>
+  </ds:schemaRefs>
+</ds:datastoreItem>
+</file>
+
 <file path=customXml/itemProps4.xml><?xml version="1.0" encoding="utf-8"?>
 <ds:datastoreItem xmlns:ds="http://schemas.openxmlformats.org/officeDocument/2006/customXml" ds:itemID="{DF8F5FC8-FC2C-4947-9A7B-C92A98BD5916}">
   <ds:schemaRefs>

</xml_diff>

<commit_message>
Update iREC_Template.docx to replace image placeholder with text for generation chart
</commit_message>
<xml_diff>
--- a/n8n-nodes-docxtemplater/raw/refs/heads/master/samples/iREC_Template.docx
+++ b/n8n-nodes-docxtemplater/raw/refs/heads/master/samples/iREC_Template.docx
@@ -264,13 +264,29 @@
                               <w:jc w:val="center"/>
                             </w:pPr>
                             <w:r>
-                              <w:t>{month}</w:t>
+                              <w:t>{</w:t>
+                            </w:r>
+                            <w:proofErr w:type="spellStart"/>
+                            <w:r>
+                              <w:t>month</w:t>
+                            </w:r>
+                            <w:proofErr w:type="spellEnd"/>
+                            <w:r>
+                              <w:t>}</w:t>
                             </w:r>
                             <w:r>
                               <w:t xml:space="preserve"> </w:t>
                             </w:r>
                             <w:r>
-                              <w:t>{year}</w:t>
+                              <w:t>{</w:t>
+                            </w:r>
+                            <w:proofErr w:type="spellStart"/>
+                            <w:r>
+                              <w:t>year</w:t>
+                            </w:r>
+                            <w:proofErr w:type="spellEnd"/>
+                            <w:r>
+                              <w:t>}</w:t>
                             </w:r>
                           </w:p>
                         </w:txbxContent>
@@ -409,45 +425,78 @@
     </w:p>
     <w:p>
       <w:pPr>
+        <w:jc w:val="center"/>
         <w:rPr>
           <w:noProof/>
           <w:lang w:val="en-US" w:eastAsia="es-MX"/>
         </w:rPr>
       </w:pPr>
-      <w:r>
+    </w:p>
+    <w:p>
+      <w:pPr>
+        <w:jc w:val="center"/>
         <w:rPr>
           <w:noProof/>
           <w:lang w:val="en-US" w:eastAsia="es-MX"/>
         </w:rPr>
-        <w:t>{{#image generationChart}}</w:t>
+      </w:pPr>
+      <w:r>
+        <w:rPr>
+          <w:noProof/>
+          <w:lang w:val="en-US" w:eastAsia="es-MX"/>
+        </w:rPr>
+        <w:t>{{generationChart}}</w:t>
       </w:r>
     </w:p>
     <w:p>
       <w:pPr>
+        <w:jc w:val="center"/>
         <w:rPr>
           <w:noProof/>
           <w:lang w:val="en-US" w:eastAsia="es-MX"/>
         </w:rPr>
       </w:pPr>
-      <w:r>
-        <w:rPr>
-          <w:noProof/>
-          <w:lang w:val="en-US" w:eastAsia="es-MX"/>
-        </w:rPr>
-        <w:t>{{/image}}</w:t>
-      </w:r>
     </w:p>
     <w:p>
       <w:pPr>
         <w:rPr>
-          <w:noProof/>
-          <w:lang w:val="en-US" w:eastAsia="es-MX"/>
-        </w:rPr>
-      </w:pPr>
+          <w:b/>
+          <w:lang w:val="en-US"/>
+        </w:rPr>
+      </w:pPr>
+      <w:r>
+        <w:rPr>
+          <w:b/>
+          <w:lang w:val="en-US"/>
+        </w:rPr>
+        <w:t xml:space="preserve">Third Party </w:t>
+      </w:r>
     </w:p>
     <w:p>
       <w:pPr>
         <w:rPr>
+          <w:lang w:val="en-US"/>
+        </w:rPr>
+      </w:pPr>
+    </w:p>
+    <w:p>
+      <w:pPr>
+        <w:spacing w:after="0" w:line="240" w:lineRule="auto"/>
+        <w:rPr>
+          <w:lang w:val="en-US"/>
+        </w:rPr>
+      </w:pPr>
+      <w:r>
+        <w:rPr>
+          <w:lang w:val="en-US"/>
+        </w:rPr>
+        <w:t>_______________________________________</w:t>
+      </w:r>
+    </w:p>
+    <w:p>
+      <w:pPr>
+        <w:spacing w:after="0" w:line="240" w:lineRule="auto"/>
+        <w:rPr>
           <w:b/>
           <w:lang w:val="en-US"/>
         </w:rPr>
@@ -457,51 +506,30 @@
           <w:b/>
           <w:lang w:val="en-US"/>
         </w:rPr>
-        <w:t xml:space="preserve">Third Party </w:t>
-      </w:r>
-    </w:p>
-    <w:p>
-      <w:pPr>
-        <w:rPr>
-          <w:lang w:val="en-US"/>
-        </w:rPr>
-      </w:pPr>
-    </w:p>
-    <w:p>
-      <w:pPr>
-        <w:spacing w:after="0" w:line="240" w:lineRule="auto"/>
-        <w:rPr>
-          <w:lang w:val="en-US"/>
-        </w:rPr>
-      </w:pPr>
-      <w:r>
-        <w:rPr>
-          <w:lang w:val="en-US"/>
-        </w:rPr>
-        <w:t>_______________________________________</w:t>
-      </w:r>
-    </w:p>
-    <w:p>
-      <w:pPr>
-        <w:spacing w:after="0" w:line="240" w:lineRule="auto"/>
+        <w:t xml:space="preserve">Leader Auditor: </w:t>
+      </w:r>
+      <w:r>
         <w:rPr>
           <w:b/>
           <w:lang w:val="en-US"/>
         </w:rPr>
-      </w:pPr>
+        <w:t>{</w:t>
+      </w:r>
+      <w:proofErr w:type="spellStart"/>
       <w:r>
         <w:rPr>
           <w:b/>
           <w:lang w:val="en-US"/>
         </w:rPr>
-        <w:t xml:space="preserve">Leader Auditor: </w:t>
-      </w:r>
+        <w:t>LeadAuditor</w:t>
+      </w:r>
+      <w:proofErr w:type="spellEnd"/>
       <w:r>
         <w:rPr>
           <w:b/>
           <w:lang w:val="en-US"/>
         </w:rPr>
-        <w:t>{LeadAuditor}</w:t>
+        <w:t>}</w:t>
       </w:r>
       <w:r>
         <w:rPr>
@@ -1851,6 +1879,10 @@
 </file>
 
 <file path=customXml/item1.xml><?xml version="1.0" encoding="utf-8"?>
+<b:Sources xmlns:b="http://schemas.openxmlformats.org/officeDocument/2006/bibliography" xmlns="http://schemas.openxmlformats.org/officeDocument/2006/bibliography" SelectedStyle="\APASixthEditionOfficeOnline.xsl" StyleName="APA" Version="6"/>
+</file>
+
+<file path=customXml/item2.xml><?xml version="1.0" encoding="utf-8"?>
 <ct:contentTypeSchema xmlns:ct="http://schemas.microsoft.com/office/2006/metadata/contentType" xmlns:ma="http://schemas.microsoft.com/office/2006/metadata/properties/metaAttributes" ct:_="" ma:_="" ma:contentTypeName="Documento" ma:contentTypeID="0x010100CA478F3E97457941AD5DFA7FD227AABD" ma:contentTypeVersion="22" ma:contentTypeDescription="Crear nuevo documento." ma:contentTypeScope="" ma:versionID="66c0365ba43fa423fdebfe3835301f70">
   <xsd:schema xmlns:xsd="http://www.w3.org/2001/XMLSchema" xmlns:xs="http://www.w3.org/2001/XMLSchema" xmlns:p="http://schemas.microsoft.com/office/2006/metadata/properties" xmlns:ns2="94a2adb1-7235-421a-b956-10d69587efa3" xmlns:ns3="9339477a-c35a-4422-881e-f520aa9d72e8" targetNamespace="http://schemas.microsoft.com/office/2006/metadata/properties" ma:root="true" ma:fieldsID="c4ccded04bfa82b50009e5ba73485013" ns2:_="" ns3:_="">
     <xsd:import namespace="94a2adb1-7235-421a-b956-10d69587efa3"/>
@@ -2117,20 +2149,7 @@
 </ct:contentTypeSchema>
 </file>
 
-<file path=customXml/item2.xml><?xml version="1.0" encoding="utf-8"?>
-<b:Sources xmlns:b="http://schemas.openxmlformats.org/officeDocument/2006/bibliography" xmlns="http://schemas.openxmlformats.org/officeDocument/2006/bibliography" SelectedStyle="\APASixthEditionOfficeOnline.xsl" StyleName="APA" Version="6"/>
-</file>
-
 <file path=customXml/item3.xml><?xml version="1.0" encoding="utf-8"?>
-<?mso-contentType ?>
-<FormTemplates xmlns="http://schemas.microsoft.com/sharepoint/v3/contenttype/forms">
-  <Display>DocumentLibraryForm</Display>
-  <Edit>DocumentLibraryForm</Edit>
-  <New>DocumentLibraryForm</New>
-</FormTemplates>
-</file>
-
-<file path=customXml/item4.xml><?xml version="1.0" encoding="utf-8"?>
 <p:properties xmlns:p="http://schemas.microsoft.com/office/2006/metadata/properties" xmlns:xsi="http://www.w3.org/2001/XMLSchema-instance" xmlns:pc="http://schemas.microsoft.com/office/infopath/2007/PartnerControls">
   <documentManagement>
     <Fechadecreaci_x00f3_n xmlns="94a2adb1-7235-421a-b956-10d69587efa3">2023-09-13T02:00:12+00:00</Fechadecreaci_x00f3_n>
@@ -2142,7 +2161,24 @@
 </p:properties>
 </file>
 
+<file path=customXml/item4.xml><?xml version="1.0" encoding="utf-8"?>
+<?mso-contentType ?>
+<FormTemplates xmlns="http://schemas.microsoft.com/sharepoint/v3/contenttype/forms">
+  <Display>DocumentLibraryForm</Display>
+  <Edit>DocumentLibraryForm</Edit>
+  <New>DocumentLibraryForm</New>
+</FormTemplates>
+</file>
+
 <file path=customXml/itemProps1.xml><?xml version="1.0" encoding="utf-8"?>
+<ds:datastoreItem xmlns:ds="http://schemas.openxmlformats.org/officeDocument/2006/customXml" ds:itemID="{C3B7C576-6153-4213-8923-CF2BEC274A2A}">
+  <ds:schemaRefs>
+    <ds:schemaRef ds:uri="http://schemas.openxmlformats.org/officeDocument/2006/bibliography"/>
+  </ds:schemaRefs>
+</ds:datastoreItem>
+</file>
+
+<file path=customXml/itemProps2.xml><?xml version="1.0" encoding="utf-8"?>
 <ds:datastoreItem xmlns:ds="http://schemas.openxmlformats.org/officeDocument/2006/customXml" ds:itemID="{8739B60A-4F59-410A-9B41-D3F3788704C5}">
   <ds:schemaRefs>
     <ds:schemaRef ds:uri="http://schemas.microsoft.com/office/2006/metadata/contentType"/>
@@ -2161,23 +2197,7 @@
 </ds:datastoreItem>
 </file>
 
-<file path=customXml/itemProps2.xml><?xml version="1.0" encoding="utf-8"?>
-<ds:datastoreItem xmlns:ds="http://schemas.openxmlformats.org/officeDocument/2006/customXml" ds:itemID="{C3B7C576-6153-4213-8923-CF2BEC274A2A}">
-  <ds:schemaRefs>
-    <ds:schemaRef ds:uri="http://schemas.openxmlformats.org/officeDocument/2006/bibliography"/>
-  </ds:schemaRefs>
-</ds:datastoreItem>
-</file>
-
 <file path=customXml/itemProps3.xml><?xml version="1.0" encoding="utf-8"?>
-<ds:datastoreItem xmlns:ds="http://schemas.openxmlformats.org/officeDocument/2006/customXml" ds:itemID="{281DB2B9-510A-4D9C-95AB-EFDE4016C086}">
-  <ds:schemaRefs>
-    <ds:schemaRef ds:uri="http://schemas.microsoft.com/sharepoint/v3/contenttype/forms"/>
-  </ds:schemaRefs>
-</ds:datastoreItem>
-</file>
-
-<file path=customXml/itemProps4.xml><?xml version="1.0" encoding="utf-8"?>
 <ds:datastoreItem xmlns:ds="http://schemas.openxmlformats.org/officeDocument/2006/customXml" ds:itemID="{DF8F5FC8-FC2C-4947-9A7B-C92A98BD5916}">
   <ds:schemaRefs>
     <ds:schemaRef ds:uri="http://schemas.microsoft.com/office/2006/metadata/properties"/>
@@ -2186,4 +2206,12 @@
     <ds:schemaRef ds:uri="9339477a-c35a-4422-881e-f520aa9d72e8"/>
   </ds:schemaRefs>
 </ds:datastoreItem>
+</file>
+
+<file path=customXml/itemProps4.xml><?xml version="1.0" encoding="utf-8"?>
+<ds:datastoreItem xmlns:ds="http://schemas.openxmlformats.org/officeDocument/2006/customXml" ds:itemID="{281DB2B9-510A-4D9C-95AB-EFDE4016C086}">
+  <ds:schemaRefs>
+    <ds:schemaRef ds:uri="http://schemas.microsoft.com/sharepoint/v3/contenttype/forms"/>
+  </ds:schemaRefs>
+</ds:datastoreItem>
 </file>
</xml_diff>

<commit_message>
Add new iREC_Template2.docx with updated structure and placeholders for generation chart
</commit_message>
<xml_diff>
--- a/n8n-nodes-docxtemplater/raw/refs/heads/master/samples/iREC_Template.docx
+++ b/n8n-nodes-docxtemplater/raw/refs/heads/master/samples/iREC_Template.docx
@@ -425,7 +425,6 @@
     </w:p>
     <w:p>
       <w:pPr>
-        <w:jc w:val="center"/>
         <w:rPr>
           <w:noProof/>
           <w:lang w:val="en-US" w:eastAsia="es-MX"/>
@@ -434,7 +433,6 @@
     </w:p>
     <w:p>
       <w:pPr>
-        <w:jc w:val="center"/>
         <w:rPr>
           <w:noProof/>
           <w:lang w:val="en-US" w:eastAsia="es-MX"/>
@@ -450,10 +448,9 @@
     </w:p>
     <w:p>
       <w:pPr>
-        <w:jc w:val="center"/>
-        <w:rPr>
-          <w:noProof/>
-          <w:lang w:val="en-US" w:eastAsia="es-MX"/>
+        <w:rPr>
+          <w:b/>
+          <w:lang w:val="en-US"/>
         </w:rPr>
       </w:pPr>
     </w:p>
@@ -1879,10 +1876,6 @@
 </file>
 
 <file path=customXml/item1.xml><?xml version="1.0" encoding="utf-8"?>
-<b:Sources xmlns:b="http://schemas.openxmlformats.org/officeDocument/2006/bibliography" xmlns="http://schemas.openxmlformats.org/officeDocument/2006/bibliography" SelectedStyle="\APASixthEditionOfficeOnline.xsl" StyleName="APA" Version="6"/>
-</file>
-
-<file path=customXml/item2.xml><?xml version="1.0" encoding="utf-8"?>
 <ct:contentTypeSchema xmlns:ct="http://schemas.microsoft.com/office/2006/metadata/contentType" xmlns:ma="http://schemas.microsoft.com/office/2006/metadata/properties/metaAttributes" ct:_="" ma:_="" ma:contentTypeName="Documento" ma:contentTypeID="0x010100CA478F3E97457941AD5DFA7FD227AABD" ma:contentTypeVersion="22" ma:contentTypeDescription="Crear nuevo documento." ma:contentTypeScope="" ma:versionID="66c0365ba43fa423fdebfe3835301f70">
   <xsd:schema xmlns:xsd="http://www.w3.org/2001/XMLSchema" xmlns:xs="http://www.w3.org/2001/XMLSchema" xmlns:p="http://schemas.microsoft.com/office/2006/metadata/properties" xmlns:ns2="94a2adb1-7235-421a-b956-10d69587efa3" xmlns:ns3="9339477a-c35a-4422-881e-f520aa9d72e8" targetNamespace="http://schemas.microsoft.com/office/2006/metadata/properties" ma:root="true" ma:fieldsID="c4ccded04bfa82b50009e5ba73485013" ns2:_="" ns3:_="">
     <xsd:import namespace="94a2adb1-7235-421a-b956-10d69587efa3"/>
@@ -2149,7 +2142,20 @@
 </ct:contentTypeSchema>
 </file>
 
+<file path=customXml/item2.xml><?xml version="1.0" encoding="utf-8"?>
+<b:Sources xmlns:b="http://schemas.openxmlformats.org/officeDocument/2006/bibliography" xmlns="http://schemas.openxmlformats.org/officeDocument/2006/bibliography" SelectedStyle="\APASixthEditionOfficeOnline.xsl" StyleName="APA" Version="6"/>
+</file>
+
 <file path=customXml/item3.xml><?xml version="1.0" encoding="utf-8"?>
+<?mso-contentType ?>
+<FormTemplates xmlns="http://schemas.microsoft.com/sharepoint/v3/contenttype/forms">
+  <Display>DocumentLibraryForm</Display>
+  <Edit>DocumentLibraryForm</Edit>
+  <New>DocumentLibraryForm</New>
+</FormTemplates>
+</file>
+
+<file path=customXml/item4.xml><?xml version="1.0" encoding="utf-8"?>
 <p:properties xmlns:p="http://schemas.microsoft.com/office/2006/metadata/properties" xmlns:xsi="http://www.w3.org/2001/XMLSchema-instance" xmlns:pc="http://schemas.microsoft.com/office/infopath/2007/PartnerControls">
   <documentManagement>
     <Fechadecreaci_x00f3_n xmlns="94a2adb1-7235-421a-b956-10d69587efa3">2023-09-13T02:00:12+00:00</Fechadecreaci_x00f3_n>
@@ -2161,24 +2167,7 @@
 </p:properties>
 </file>
 
-<file path=customXml/item4.xml><?xml version="1.0" encoding="utf-8"?>
-<?mso-contentType ?>
-<FormTemplates xmlns="http://schemas.microsoft.com/sharepoint/v3/contenttype/forms">
-  <Display>DocumentLibraryForm</Display>
-  <Edit>DocumentLibraryForm</Edit>
-  <New>DocumentLibraryForm</New>
-</FormTemplates>
-</file>
-
 <file path=customXml/itemProps1.xml><?xml version="1.0" encoding="utf-8"?>
-<ds:datastoreItem xmlns:ds="http://schemas.openxmlformats.org/officeDocument/2006/customXml" ds:itemID="{C3B7C576-6153-4213-8923-CF2BEC274A2A}">
-  <ds:schemaRefs>
-    <ds:schemaRef ds:uri="http://schemas.openxmlformats.org/officeDocument/2006/bibliography"/>
-  </ds:schemaRefs>
-</ds:datastoreItem>
-</file>
-
-<file path=customXml/itemProps2.xml><?xml version="1.0" encoding="utf-8"?>
 <ds:datastoreItem xmlns:ds="http://schemas.openxmlformats.org/officeDocument/2006/customXml" ds:itemID="{8739B60A-4F59-410A-9B41-D3F3788704C5}">
   <ds:schemaRefs>
     <ds:schemaRef ds:uri="http://schemas.microsoft.com/office/2006/metadata/contentType"/>
@@ -2197,7 +2186,23 @@
 </ds:datastoreItem>
 </file>
 
+<file path=customXml/itemProps2.xml><?xml version="1.0" encoding="utf-8"?>
+<ds:datastoreItem xmlns:ds="http://schemas.openxmlformats.org/officeDocument/2006/customXml" ds:itemID="{C3B7C576-6153-4213-8923-CF2BEC274A2A}">
+  <ds:schemaRefs>
+    <ds:schemaRef ds:uri="http://schemas.openxmlformats.org/officeDocument/2006/bibliography"/>
+  </ds:schemaRefs>
+</ds:datastoreItem>
+</file>
+
 <file path=customXml/itemProps3.xml><?xml version="1.0" encoding="utf-8"?>
+<ds:datastoreItem xmlns:ds="http://schemas.openxmlformats.org/officeDocument/2006/customXml" ds:itemID="{281DB2B9-510A-4D9C-95AB-EFDE4016C086}">
+  <ds:schemaRefs>
+    <ds:schemaRef ds:uri="http://schemas.microsoft.com/sharepoint/v3/contenttype/forms"/>
+  </ds:schemaRefs>
+</ds:datastoreItem>
+</file>
+
+<file path=customXml/itemProps4.xml><?xml version="1.0" encoding="utf-8"?>
 <ds:datastoreItem xmlns:ds="http://schemas.openxmlformats.org/officeDocument/2006/customXml" ds:itemID="{DF8F5FC8-FC2C-4947-9A7B-C92A98BD5916}">
   <ds:schemaRefs>
     <ds:schemaRef ds:uri="http://schemas.microsoft.com/office/2006/metadata/properties"/>
@@ -2206,12 +2211,4 @@
     <ds:schemaRef ds:uri="9339477a-c35a-4422-881e-f520aa9d72e8"/>
   </ds:schemaRefs>
 </ds:datastoreItem>
-</file>
-
-<file path=customXml/itemProps4.xml><?xml version="1.0" encoding="utf-8"?>
-<ds:datastoreItem xmlns:ds="http://schemas.openxmlformats.org/officeDocument/2006/customXml" ds:itemID="{281DB2B9-510A-4D9C-95AB-EFDE4016C086}">
-  <ds:schemaRefs>
-    <ds:schemaRef ds:uri="http://schemas.microsoft.com/sharepoint/v3/contenttype/forms"/>
-  </ds:schemaRefs>
-</ds:datastoreItem>
 </file>
</xml_diff>

<commit_message>
Remove generation chart placeholder from iREC_Template.docx
</commit_message>
<xml_diff>
--- a/n8n-nodes-docxtemplater/raw/refs/heads/master/samples/iREC_Template.docx
+++ b/n8n-nodes-docxtemplater/raw/refs/heads/master/samples/iREC_Template.docx
@@ -421,29 +421,6 @@
           <w:lang w:val="en-US" w:eastAsia="es-MX"/>
         </w:rPr>
         <w:t>– Electricity Generation:</w:t>
-      </w:r>
-    </w:p>
-    <w:p>
-      <w:pPr>
-        <w:rPr>
-          <w:noProof/>
-          <w:lang w:val="en-US" w:eastAsia="es-MX"/>
-        </w:rPr>
-      </w:pPr>
-    </w:p>
-    <w:p>
-      <w:pPr>
-        <w:rPr>
-          <w:noProof/>
-          <w:lang w:val="en-US" w:eastAsia="es-MX"/>
-        </w:rPr>
-      </w:pPr>
-      <w:r>
-        <w:rPr>
-          <w:noProof/>
-          <w:lang w:val="en-US" w:eastAsia="es-MX"/>
-        </w:rPr>
-        <w:t>{{generationChart}}</w:t>
       </w:r>
     </w:p>
     <w:p>
@@ -1876,6 +1853,19 @@
 </file>
 
 <file path=customXml/item1.xml><?xml version="1.0" encoding="utf-8"?>
+<?mso-contentType ?>
+<FormTemplates xmlns="http://schemas.microsoft.com/sharepoint/v3/contenttype/forms">
+  <Display>DocumentLibraryForm</Display>
+  <Edit>DocumentLibraryForm</Edit>
+  <New>DocumentLibraryForm</New>
+</FormTemplates>
+</file>
+
+<file path=customXml/item2.xml><?xml version="1.0" encoding="utf-8"?>
+<b:Sources xmlns:b="http://schemas.openxmlformats.org/officeDocument/2006/bibliography" xmlns="http://schemas.openxmlformats.org/officeDocument/2006/bibliography" SelectedStyle="\APASixthEditionOfficeOnline.xsl" StyleName="APA" Version="6"/>
+</file>
+
+<file path=customXml/item3.xml><?xml version="1.0" encoding="utf-8"?>
 <ct:contentTypeSchema xmlns:ct="http://schemas.microsoft.com/office/2006/metadata/contentType" xmlns:ma="http://schemas.microsoft.com/office/2006/metadata/properties/metaAttributes" ct:_="" ma:_="" ma:contentTypeName="Documento" ma:contentTypeID="0x010100CA478F3E97457941AD5DFA7FD227AABD" ma:contentTypeVersion="22" ma:contentTypeDescription="Crear nuevo documento." ma:contentTypeScope="" ma:versionID="66c0365ba43fa423fdebfe3835301f70">
   <xsd:schema xmlns:xsd="http://www.w3.org/2001/XMLSchema" xmlns:xs="http://www.w3.org/2001/XMLSchema" xmlns:p="http://schemas.microsoft.com/office/2006/metadata/properties" xmlns:ns2="94a2adb1-7235-421a-b956-10d69587efa3" xmlns:ns3="9339477a-c35a-4422-881e-f520aa9d72e8" targetNamespace="http://schemas.microsoft.com/office/2006/metadata/properties" ma:root="true" ma:fieldsID="c4ccded04bfa82b50009e5ba73485013" ns2:_="" ns3:_="">
     <xsd:import namespace="94a2adb1-7235-421a-b956-10d69587efa3"/>
@@ -2142,19 +2132,6 @@
 </ct:contentTypeSchema>
 </file>
 
-<file path=customXml/item2.xml><?xml version="1.0" encoding="utf-8"?>
-<b:Sources xmlns:b="http://schemas.openxmlformats.org/officeDocument/2006/bibliography" xmlns="http://schemas.openxmlformats.org/officeDocument/2006/bibliography" SelectedStyle="\APASixthEditionOfficeOnline.xsl" StyleName="APA" Version="6"/>
-</file>
-
-<file path=customXml/item3.xml><?xml version="1.0" encoding="utf-8"?>
-<?mso-contentType ?>
-<FormTemplates xmlns="http://schemas.microsoft.com/sharepoint/v3/contenttype/forms">
-  <Display>DocumentLibraryForm</Display>
-  <Edit>DocumentLibraryForm</Edit>
-  <New>DocumentLibraryForm</New>
-</FormTemplates>
-</file>
-
 <file path=customXml/item4.xml><?xml version="1.0" encoding="utf-8"?>
 <p:properties xmlns:p="http://schemas.microsoft.com/office/2006/metadata/properties" xmlns:xsi="http://www.w3.org/2001/XMLSchema-instance" xmlns:pc="http://schemas.microsoft.com/office/infopath/2007/PartnerControls">
   <documentManagement>
@@ -2168,6 +2145,22 @@
 </file>
 
 <file path=customXml/itemProps1.xml><?xml version="1.0" encoding="utf-8"?>
+<ds:datastoreItem xmlns:ds="http://schemas.openxmlformats.org/officeDocument/2006/customXml" ds:itemID="{281DB2B9-510A-4D9C-95AB-EFDE4016C086}">
+  <ds:schemaRefs>
+    <ds:schemaRef ds:uri="http://schemas.microsoft.com/sharepoint/v3/contenttype/forms"/>
+  </ds:schemaRefs>
+</ds:datastoreItem>
+</file>
+
+<file path=customXml/itemProps2.xml><?xml version="1.0" encoding="utf-8"?>
+<ds:datastoreItem xmlns:ds="http://schemas.openxmlformats.org/officeDocument/2006/customXml" ds:itemID="{C3B7C576-6153-4213-8923-CF2BEC274A2A}">
+  <ds:schemaRefs>
+    <ds:schemaRef ds:uri="http://schemas.openxmlformats.org/officeDocument/2006/bibliography"/>
+  </ds:schemaRefs>
+</ds:datastoreItem>
+</file>
+
+<file path=customXml/itemProps3.xml><?xml version="1.0" encoding="utf-8"?>
 <ds:datastoreItem xmlns:ds="http://schemas.openxmlformats.org/officeDocument/2006/customXml" ds:itemID="{8739B60A-4F59-410A-9B41-D3F3788704C5}">
   <ds:schemaRefs>
     <ds:schemaRef ds:uri="http://schemas.microsoft.com/office/2006/metadata/contentType"/>
@@ -2186,22 +2179,6 @@
 </ds:datastoreItem>
 </file>
 
-<file path=customXml/itemProps2.xml><?xml version="1.0" encoding="utf-8"?>
-<ds:datastoreItem xmlns:ds="http://schemas.openxmlformats.org/officeDocument/2006/customXml" ds:itemID="{C3B7C576-6153-4213-8923-CF2BEC274A2A}">
-  <ds:schemaRefs>
-    <ds:schemaRef ds:uri="http://schemas.openxmlformats.org/officeDocument/2006/bibliography"/>
-  </ds:schemaRefs>
-</ds:datastoreItem>
-</file>
-
-<file path=customXml/itemProps3.xml><?xml version="1.0" encoding="utf-8"?>
-<ds:datastoreItem xmlns:ds="http://schemas.openxmlformats.org/officeDocument/2006/customXml" ds:itemID="{281DB2B9-510A-4D9C-95AB-EFDE4016C086}">
-  <ds:schemaRefs>
-    <ds:schemaRef ds:uri="http://schemas.microsoft.com/sharepoint/v3/contenttype/forms"/>
-  </ds:schemaRefs>
-</ds:datastoreItem>
-</file>
-
 <file path=customXml/itemProps4.xml><?xml version="1.0" encoding="utf-8"?>
 <ds:datastoreItem xmlns:ds="http://schemas.openxmlformats.org/officeDocument/2006/customXml" ds:itemID="{DF8F5FC8-FC2C-4947-9A7B-C92A98BD5916}">
   <ds:schemaRefs>

</xml_diff>

<commit_message>
Add new iREC_TemplateImagen.docx with updated structure and placeholders for generation chart
</commit_message>
<xml_diff>
--- a/n8n-nodes-docxtemplater/raw/refs/heads/master/samples/iREC_Template.docx
+++ b/n8n-nodes-docxtemplater/raw/refs/heads/master/samples/iREC_Template.docx
@@ -264,29 +264,13 @@
                               <w:jc w:val="center"/>
                             </w:pPr>
                             <w:r>
-                              <w:t>{</w:t>
-                            </w:r>
-                            <w:proofErr w:type="spellStart"/>
-                            <w:r>
-                              <w:t>month</w:t>
-                            </w:r>
-                            <w:proofErr w:type="spellEnd"/>
-                            <w:r>
-                              <w:t>}</w:t>
+                              <w:t>{month}</w:t>
                             </w:r>
                             <w:r>
                               <w:t xml:space="preserve"> </w:t>
                             </w:r>
                             <w:r>
-                              <w:t>{</w:t>
-                            </w:r>
-                            <w:proofErr w:type="spellStart"/>
-                            <w:r>
-                              <w:t>year</w:t>
-                            </w:r>
-                            <w:proofErr w:type="spellEnd"/>
-                            <w:r>
-                              <w:t>}</w:t>
+                              <w:t>{year}</w:t>
                             </w:r>
                           </w:p>
                         </w:txbxContent>
@@ -433,6 +417,7 @@
     </w:p>
     <w:p>
       <w:pPr>
+        <w:jc w:val="center"/>
         <w:rPr>
           <w:b/>
           <w:lang w:val="en-US"/>
@@ -443,34 +428,49 @@
           <w:b/>
           <w:lang w:val="en-US"/>
         </w:rPr>
-        <w:t xml:space="preserve">Third Party </w:t>
+        <w:t>{chart}</w:t>
       </w:r>
     </w:p>
     <w:p>
       <w:pPr>
         <w:rPr>
+          <w:b/>
           <w:lang w:val="en-US"/>
         </w:rPr>
       </w:pPr>
+      <w:r>
+        <w:rPr>
+          <w:b/>
+          <w:lang w:val="en-US"/>
+        </w:rPr>
+        <w:t xml:space="preserve">Third Party </w:t>
+      </w:r>
     </w:p>
     <w:p>
       <w:pPr>
-        <w:spacing w:after="0" w:line="240" w:lineRule="auto"/>
         <w:rPr>
           <w:lang w:val="en-US"/>
         </w:rPr>
       </w:pPr>
-      <w:r>
-        <w:rPr>
-          <w:lang w:val="en-US"/>
-        </w:rPr>
-        <w:t>_______________________________________</w:t>
-      </w:r>
     </w:p>
     <w:p>
       <w:pPr>
         <w:spacing w:after="0" w:line="240" w:lineRule="auto"/>
         <w:rPr>
+          <w:lang w:val="en-US"/>
+        </w:rPr>
+      </w:pPr>
+      <w:r>
+        <w:rPr>
+          <w:lang w:val="en-US"/>
+        </w:rPr>
+        <w:t>_______________________________________</w:t>
+      </w:r>
+    </w:p>
+    <w:p>
+      <w:pPr>
+        <w:spacing w:after="0" w:line="240" w:lineRule="auto"/>
+        <w:rPr>
           <w:b/>
           <w:lang w:val="en-US"/>
         </w:rPr>
@@ -487,23 +487,7 @@
           <w:b/>
           <w:lang w:val="en-US"/>
         </w:rPr>
-        <w:t>{</w:t>
-      </w:r>
-      <w:proofErr w:type="spellStart"/>
-      <w:r>
-        <w:rPr>
-          <w:b/>
-          <w:lang w:val="en-US"/>
-        </w:rPr>
-        <w:t>LeadAuditor</w:t>
-      </w:r>
-      <w:proofErr w:type="spellEnd"/>
-      <w:r>
-        <w:rPr>
-          <w:b/>
-          <w:lang w:val="en-US"/>
-        </w:rPr>
-        <w:t>}</w:t>
+        <w:t>{LeadAuditor}</w:t>
       </w:r>
       <w:r>
         <w:rPr>
@@ -1853,6 +1837,10 @@
 </file>
 
 <file path=customXml/item1.xml><?xml version="1.0" encoding="utf-8"?>
+<b:Sources xmlns:b="http://schemas.openxmlformats.org/officeDocument/2006/bibliography" xmlns="http://schemas.openxmlformats.org/officeDocument/2006/bibliography" SelectedStyle="\APASixthEditionOfficeOnline.xsl" StyleName="APA" Version="6"/>
+</file>
+
+<file path=customXml/item2.xml><?xml version="1.0" encoding="utf-8"?>
 <?mso-contentType ?>
 <FormTemplates xmlns="http://schemas.microsoft.com/sharepoint/v3/contenttype/forms">
   <Display>DocumentLibraryForm</Display>
@@ -1861,11 +1849,19 @@
 </FormTemplates>
 </file>
 
-<file path=customXml/item2.xml><?xml version="1.0" encoding="utf-8"?>
-<b:Sources xmlns:b="http://schemas.openxmlformats.org/officeDocument/2006/bibliography" xmlns="http://schemas.openxmlformats.org/officeDocument/2006/bibliography" SelectedStyle="\APASixthEditionOfficeOnline.xsl" StyleName="APA" Version="6"/>
+<file path=customXml/item3.xml><?xml version="1.0" encoding="utf-8"?>
+<p:properties xmlns:p="http://schemas.microsoft.com/office/2006/metadata/properties" xmlns:xsi="http://www.w3.org/2001/XMLSchema-instance" xmlns:pc="http://schemas.microsoft.com/office/infopath/2007/PartnerControls">
+  <documentManagement>
+    <Fechadecreaci_x00f3_n xmlns="94a2adb1-7235-421a-b956-10d69587efa3">2023-09-13T02:00:12+00:00</Fechadecreaci_x00f3_n>
+    <TaxCatchAll xmlns="9339477a-c35a-4422-881e-f520aa9d72e8" xsi:nil="true"/>
+    <lcf76f155ced4ddcb4097134ff3c332f xmlns="94a2adb1-7235-421a-b956-10d69587efa3">
+      <Terms xmlns="http://schemas.microsoft.com/office/infopath/2007/PartnerControls"/>
+    </lcf76f155ced4ddcb4097134ff3c332f>
+  </documentManagement>
+</p:properties>
 </file>
 
-<file path=customXml/item3.xml><?xml version="1.0" encoding="utf-8"?>
+<file path=customXml/item4.xml><?xml version="1.0" encoding="utf-8"?>
 <ct:contentTypeSchema xmlns:ct="http://schemas.microsoft.com/office/2006/metadata/contentType" xmlns:ma="http://schemas.microsoft.com/office/2006/metadata/properties/metaAttributes" ct:_="" ma:_="" ma:contentTypeName="Documento" ma:contentTypeID="0x010100CA478F3E97457941AD5DFA7FD227AABD" ma:contentTypeVersion="22" ma:contentTypeDescription="Crear nuevo documento." ma:contentTypeScope="" ma:versionID="66c0365ba43fa423fdebfe3835301f70">
   <xsd:schema xmlns:xsd="http://www.w3.org/2001/XMLSchema" xmlns:xs="http://www.w3.org/2001/XMLSchema" xmlns:p="http://schemas.microsoft.com/office/2006/metadata/properties" xmlns:ns2="94a2adb1-7235-421a-b956-10d69587efa3" xmlns:ns3="9339477a-c35a-4422-881e-f520aa9d72e8" targetNamespace="http://schemas.microsoft.com/office/2006/metadata/properties" ma:root="true" ma:fieldsID="c4ccded04bfa82b50009e5ba73485013" ns2:_="" ns3:_="">
     <xsd:import namespace="94a2adb1-7235-421a-b956-10d69587efa3"/>
@@ -2132,19 +2128,15 @@
 </ct:contentTypeSchema>
 </file>
 
-<file path=customXml/item4.xml><?xml version="1.0" encoding="utf-8"?>
-<p:properties xmlns:p="http://schemas.microsoft.com/office/2006/metadata/properties" xmlns:xsi="http://www.w3.org/2001/XMLSchema-instance" xmlns:pc="http://schemas.microsoft.com/office/infopath/2007/PartnerControls">
-  <documentManagement>
-    <Fechadecreaci_x00f3_n xmlns="94a2adb1-7235-421a-b956-10d69587efa3">2023-09-13T02:00:12+00:00</Fechadecreaci_x00f3_n>
-    <TaxCatchAll xmlns="9339477a-c35a-4422-881e-f520aa9d72e8" xsi:nil="true"/>
-    <lcf76f155ced4ddcb4097134ff3c332f xmlns="94a2adb1-7235-421a-b956-10d69587efa3">
-      <Terms xmlns="http://schemas.microsoft.com/office/infopath/2007/PartnerControls"/>
-    </lcf76f155ced4ddcb4097134ff3c332f>
-  </documentManagement>
-</p:properties>
+<file path=customXml/itemProps1.xml><?xml version="1.0" encoding="utf-8"?>
+<ds:datastoreItem xmlns:ds="http://schemas.openxmlformats.org/officeDocument/2006/customXml" ds:itemID="{C3B7C576-6153-4213-8923-CF2BEC274A2A}">
+  <ds:schemaRefs>
+    <ds:schemaRef ds:uri="http://schemas.openxmlformats.org/officeDocument/2006/bibliography"/>
+  </ds:schemaRefs>
+</ds:datastoreItem>
 </file>
 
-<file path=customXml/itemProps1.xml><?xml version="1.0" encoding="utf-8"?>
+<file path=customXml/itemProps2.xml><?xml version="1.0" encoding="utf-8"?>
 <ds:datastoreItem xmlns:ds="http://schemas.openxmlformats.org/officeDocument/2006/customXml" ds:itemID="{281DB2B9-510A-4D9C-95AB-EFDE4016C086}">
   <ds:schemaRefs>
     <ds:schemaRef ds:uri="http://schemas.microsoft.com/sharepoint/v3/contenttype/forms"/>
@@ -2152,15 +2144,18 @@
 </ds:datastoreItem>
 </file>
 
-<file path=customXml/itemProps2.xml><?xml version="1.0" encoding="utf-8"?>
-<ds:datastoreItem xmlns:ds="http://schemas.openxmlformats.org/officeDocument/2006/customXml" ds:itemID="{C3B7C576-6153-4213-8923-CF2BEC274A2A}">
+<file path=customXml/itemProps3.xml><?xml version="1.0" encoding="utf-8"?>
+<ds:datastoreItem xmlns:ds="http://schemas.openxmlformats.org/officeDocument/2006/customXml" ds:itemID="{DF8F5FC8-FC2C-4947-9A7B-C92A98BD5916}">
   <ds:schemaRefs>
-    <ds:schemaRef ds:uri="http://schemas.openxmlformats.org/officeDocument/2006/bibliography"/>
+    <ds:schemaRef ds:uri="http://schemas.microsoft.com/office/2006/metadata/properties"/>
+    <ds:schemaRef ds:uri="http://schemas.microsoft.com/office/infopath/2007/PartnerControls"/>
+    <ds:schemaRef ds:uri="94a2adb1-7235-421a-b956-10d69587efa3"/>
+    <ds:schemaRef ds:uri="9339477a-c35a-4422-881e-f520aa9d72e8"/>
   </ds:schemaRefs>
 </ds:datastoreItem>
 </file>
 
-<file path=customXml/itemProps3.xml><?xml version="1.0" encoding="utf-8"?>
+<file path=customXml/itemProps4.xml><?xml version="1.0" encoding="utf-8"?>
 <ds:datastoreItem xmlns:ds="http://schemas.openxmlformats.org/officeDocument/2006/customXml" ds:itemID="{8739B60A-4F59-410A-9B41-D3F3788704C5}">
   <ds:schemaRefs>
     <ds:schemaRef ds:uri="http://schemas.microsoft.com/office/2006/metadata/contentType"/>
@@ -2177,15 +2172,4 @@
     <ds:schemaRef ds:uri="http://schemas.microsoft.com/internal/obd"/>
   </ds:schemaRefs>
 </ds:datastoreItem>
-</file>
-
-<file path=customXml/itemProps4.xml><?xml version="1.0" encoding="utf-8"?>
-<ds:datastoreItem xmlns:ds="http://schemas.openxmlformats.org/officeDocument/2006/customXml" ds:itemID="{DF8F5FC8-FC2C-4947-9A7B-C92A98BD5916}">
-  <ds:schemaRefs>
-    <ds:schemaRef ds:uri="http://schemas.microsoft.com/office/2006/metadata/properties"/>
-    <ds:schemaRef ds:uri="http://schemas.microsoft.com/office/infopath/2007/PartnerControls"/>
-    <ds:schemaRef ds:uri="94a2adb1-7235-421a-b956-10d69587efa3"/>
-    <ds:schemaRef ds:uri="9339477a-c35a-4422-881e-f520aa9d72e8"/>
-  </ds:schemaRefs>
-</ds:datastoreItem>
 </file>
</xml_diff>